<commit_message>
Restarting Class Lab+add updated instructions
</commit_message>
<xml_diff>
--- a/Advanced Programming/Week 2/C++ Programming Class Creation Assignment Instructions.docx
+++ b/Advanced Programming/Week 2/C++ Programming Class Creation Assignment Instructions.docx
@@ -118,8 +118,6 @@
         <w:rPr>
           <w:rFonts w:ascii="Times New Roman" w:hAnsi="Times New Roman" w:cs="Times New Roman"/>
           <w:b/>
-          <w:i/>
-          <w:iCs/>
           <w:sz w:val="24"/>
           <w:szCs w:val="24"/>
         </w:rPr>
@@ -131,13 +129,146 @@
           <w:sz w:val="24"/>
           <w:szCs w:val="24"/>
         </w:rPr>
-        <w:t xml:space="preserve"> that has two floating-point data members named </w:t>
-      </w:r>
-      <w:r>
-        <w:rPr>
-          <w:rFonts w:ascii="Times New Roman" w:hAnsi="Times New Roman" w:cs="Times New Roman"/>
-          <w:i/>
-          <w:iCs/>
+        <w:t>.</w:t>
+      </w:r>
+    </w:p>
+    <w:p>
+      <w:pPr>
+        <w:textAlignment w:val="top"/>
+        <w:rPr>
+          <w:rFonts w:ascii="Times New Roman" w:hAnsi="Times New Roman" w:cs="Times New Roman"/>
+          <w:sz w:val="24"/>
+          <w:szCs w:val="24"/>
+        </w:rPr>
+      </w:pPr>
+      <w:r>
+        <w:rPr>
+          <w:rFonts w:ascii="Times New Roman" w:hAnsi="Times New Roman" w:cs="Times New Roman"/>
+          <w:sz w:val="24"/>
+          <w:szCs w:val="24"/>
+        </w:rPr>
+        <w:t>Constructor:</w:t>
+      </w:r>
+    </w:p>
+    <w:p>
+      <w:pPr>
+        <w:pStyle w:val="ListParagraph"/>
+        <w:numPr>
+          <w:ilvl w:val="0"/>
+          <w:numId w:val="12"/>
+        </w:numPr>
+        <w:textAlignment w:val="top"/>
+        <w:rPr>
+          <w:rFonts w:ascii="Times New Roman" w:hAnsi="Times New Roman" w:cs="Times New Roman"/>
+          <w:b/>
+          <w:bCs/>
+          <w:sz w:val="24"/>
+          <w:szCs w:val="24"/>
+        </w:rPr>
+      </w:pPr>
+      <w:r>
+        <w:rPr>
+          <w:rFonts w:ascii="Times New Roman" w:hAnsi="Times New Roman" w:cs="Times New Roman"/>
+          <w:sz w:val="24"/>
+          <w:szCs w:val="24"/>
+        </w:rPr>
+        <w:t>Z</w:t>
+      </w:r>
+      <w:r>
+        <w:rPr>
+          <w:rFonts w:ascii="Times New Roman" w:hAnsi="Times New Roman" w:cs="Times New Roman"/>
+          <w:sz w:val="24"/>
+          <w:szCs w:val="24"/>
+        </w:rPr>
+        <w:t>ero-argument</w:t>
+      </w:r>
+      <w:r>
+        <w:rPr>
+          <w:rFonts w:ascii="Times New Roman" w:hAnsi="Times New Roman" w:cs="Times New Roman"/>
+          <w:sz w:val="24"/>
+          <w:szCs w:val="24"/>
+        </w:rPr>
+        <w:t xml:space="preserve"> </w:t>
+      </w:r>
+      <w:r>
+        <w:rPr>
+          <w:rFonts w:ascii="Times New Roman" w:hAnsi="Times New Roman" w:cs="Times New Roman"/>
+          <w:sz w:val="24"/>
+          <w:szCs w:val="24"/>
+        </w:rPr>
+        <w:t xml:space="preserve">constructor </w:t>
+      </w:r>
+      <w:r>
+        <w:rPr>
+          <w:rFonts w:ascii="Times New Roman" w:hAnsi="Times New Roman" w:cs="Times New Roman"/>
+          <w:sz w:val="24"/>
+          <w:szCs w:val="24"/>
+        </w:rPr>
+        <w:t xml:space="preserve">that </w:t>
+      </w:r>
+      <w:r>
+        <w:rPr>
+          <w:rFonts w:ascii="Times New Roman" w:hAnsi="Times New Roman" w:cs="Times New Roman"/>
+          <w:sz w:val="24"/>
+          <w:szCs w:val="24"/>
+        </w:rPr>
+        <w:t xml:space="preserve">initializes </w:t>
+      </w:r>
+      <w:r>
+        <w:rPr>
+          <w:rFonts w:ascii="Times New Roman" w:hAnsi="Times New Roman" w:cs="Times New Roman"/>
+          <w:sz w:val="24"/>
+          <w:szCs w:val="24"/>
+        </w:rPr>
+        <w:t>the</w:t>
+      </w:r>
+      <w:r>
+        <w:rPr>
+          <w:rFonts w:ascii="Times New Roman" w:hAnsi="Times New Roman" w:cs="Times New Roman"/>
+          <w:sz w:val="24"/>
+          <w:szCs w:val="24"/>
+        </w:rPr>
+        <w:t xml:space="preserve"> data members to 0.</w:t>
+      </w:r>
+    </w:p>
+    <w:p>
+      <w:pPr>
+        <w:spacing w:before="240"/>
+        <w:textAlignment w:val="top"/>
+        <w:rPr>
+          <w:rFonts w:ascii="Times New Roman" w:hAnsi="Times New Roman" w:cs="Times New Roman"/>
+          <w:sz w:val="24"/>
+          <w:szCs w:val="24"/>
+        </w:rPr>
+      </w:pPr>
+      <w:r>
+        <w:rPr>
+          <w:rFonts w:ascii="Times New Roman" w:hAnsi="Times New Roman" w:cs="Times New Roman"/>
+          <w:sz w:val="24"/>
+          <w:szCs w:val="24"/>
+        </w:rPr>
+        <w:t>Data Members:</w:t>
+      </w:r>
+    </w:p>
+    <w:p>
+      <w:pPr>
+        <w:pStyle w:val="ListParagraph"/>
+        <w:numPr>
+          <w:ilvl w:val="0"/>
+          <w:numId w:val="11"/>
+        </w:numPr>
+        <w:textAlignment w:val="top"/>
+        <w:rPr>
+          <w:rFonts w:ascii="Times New Roman" w:hAnsi="Times New Roman" w:cs="Times New Roman"/>
+          <w:sz w:val="24"/>
+          <w:szCs w:val="24"/>
+        </w:rPr>
+      </w:pPr>
+      <w:r>
+        <w:rPr>
+          <w:rFonts w:ascii="Times New Roman" w:hAnsi="Times New Roman" w:cs="Times New Roman"/>
+          <w:b/>
+          <w:bCs/>
           <w:sz w:val="24"/>
           <w:szCs w:val="24"/>
         </w:rPr>
@@ -149,13 +280,28 @@
           <w:sz w:val="24"/>
           <w:szCs w:val="24"/>
         </w:rPr>
-        <w:t xml:space="preserve"> and </w:t>
-      </w:r>
-      <w:r>
-        <w:rPr>
-          <w:rFonts w:ascii="Times New Roman" w:hAnsi="Times New Roman" w:cs="Times New Roman"/>
-          <w:i/>
-          <w:iCs/>
+        <w:t xml:space="preserve"> – double or float</w:t>
+      </w:r>
+    </w:p>
+    <w:p>
+      <w:pPr>
+        <w:pStyle w:val="ListParagraph"/>
+        <w:numPr>
+          <w:ilvl w:val="0"/>
+          <w:numId w:val="11"/>
+        </w:numPr>
+        <w:textAlignment w:val="top"/>
+        <w:rPr>
+          <w:rFonts w:ascii="Times New Roman" w:hAnsi="Times New Roman" w:cs="Times New Roman"/>
+          <w:sz w:val="24"/>
+          <w:szCs w:val="24"/>
+        </w:rPr>
+      </w:pPr>
+      <w:r>
+        <w:rPr>
+          <w:rFonts w:ascii="Times New Roman" w:hAnsi="Times New Roman" w:cs="Times New Roman"/>
+          <w:b/>
+          <w:bCs/>
           <w:sz w:val="24"/>
           <w:szCs w:val="24"/>
         </w:rPr>
@@ -167,24 +313,26 @@
           <w:sz w:val="24"/>
           <w:szCs w:val="24"/>
         </w:rPr>
-        <w:t xml:space="preserve">. The class should have a zero-argument constructor that </w:t>
-      </w:r>
-      <w:r>
-        <w:rPr>
-          <w:rFonts w:ascii="Times New Roman" w:hAnsi="Times New Roman" w:cs="Times New Roman"/>
-          <w:sz w:val="24"/>
-          <w:szCs w:val="24"/>
-          <w:u w:val="single"/>
-        </w:rPr>
-        <w:t>initializes these data members to 0</w:t>
-      </w:r>
-      <w:r>
-        <w:rPr>
-          <w:rFonts w:ascii="Times New Roman" w:hAnsi="Times New Roman" w:cs="Times New Roman"/>
-          <w:sz w:val="24"/>
-          <w:szCs w:val="24"/>
-        </w:rPr>
-        <w:t>. It should have the following member functions:</w:t>
+        <w:t xml:space="preserve"> – double or float</w:t>
+      </w:r>
+    </w:p>
+    <w:p>
+      <w:pPr>
+        <w:spacing w:before="240"/>
+        <w:textAlignment w:val="top"/>
+        <w:rPr>
+          <w:rFonts w:ascii="Times New Roman" w:hAnsi="Times New Roman" w:cs="Times New Roman"/>
+          <w:sz w:val="24"/>
+          <w:szCs w:val="24"/>
+        </w:rPr>
+      </w:pPr>
+      <w:r>
+        <w:rPr>
+          <w:rFonts w:ascii="Times New Roman" w:hAnsi="Times New Roman" w:cs="Times New Roman"/>
+          <w:sz w:val="24"/>
+          <w:szCs w:val="24"/>
+        </w:rPr>
+        <w:t>Functions:</w:t>
       </w:r>
     </w:p>
     <w:p>
@@ -206,8 +354,8 @@
       <w:r>
         <w:rPr>
           <w:rFonts w:ascii="Times New Roman" w:hAnsi="Times New Roman" w:cs="Times New Roman"/>
-          <w:i/>
-          <w:iCs/>
+          <w:b/>
+          <w:bCs/>
           <w:sz w:val="24"/>
           <w:szCs w:val="24"/>
         </w:rPr>
@@ -217,6 +365,8 @@
       <w:r>
         <w:rPr>
           <w:rFonts w:ascii="Times New Roman" w:hAnsi="Times New Roman" w:cs="Times New Roman"/>
+          <w:b/>
+          <w:bCs/>
           <w:sz w:val="24"/>
           <w:szCs w:val="24"/>
         </w:rPr>
@@ -226,10 +376,46 @@
       <w:r>
         <w:rPr>
           <w:rFonts w:ascii="Times New Roman" w:hAnsi="Times New Roman" w:cs="Times New Roman"/>
-          <w:sz w:val="24"/>
-          <w:szCs w:val="24"/>
-        </w:rPr>
-        <w:t>) which calculates the perimeter of the rectangle</w:t>
+          <w:b/>
+          <w:bCs/>
+          <w:sz w:val="24"/>
+          <w:szCs w:val="24"/>
+        </w:rPr>
+        <w:t>)</w:t>
+      </w:r>
+      <w:r>
+        <w:rPr>
+          <w:rFonts w:ascii="Times New Roman" w:hAnsi="Times New Roman" w:cs="Times New Roman"/>
+          <w:b/>
+          <w:bCs/>
+          <w:sz w:val="24"/>
+          <w:szCs w:val="24"/>
+        </w:rPr>
+        <w:t>,</w:t>
+      </w:r>
+      <w:r>
+        <w:rPr>
+          <w:rFonts w:ascii="Times New Roman" w:hAnsi="Times New Roman" w:cs="Times New Roman"/>
+          <w:sz w:val="24"/>
+          <w:szCs w:val="24"/>
+        </w:rPr>
+        <w:t xml:space="preserve"> which calculates</w:t>
+      </w:r>
+      <w:r>
+        <w:rPr>
+          <w:rFonts w:ascii="Times New Roman" w:hAnsi="Times New Roman" w:cs="Times New Roman"/>
+          <w:sz w:val="24"/>
+          <w:szCs w:val="24"/>
+        </w:rPr>
+        <w:t xml:space="preserve"> and returns</w:t>
+      </w:r>
+      <w:r>
+        <w:rPr>
+          <w:rFonts w:ascii="Times New Roman" w:hAnsi="Times New Roman" w:cs="Times New Roman"/>
+          <w:sz w:val="24"/>
+          <w:szCs w:val="24"/>
+        </w:rPr>
+        <w:t xml:space="preserve"> the perimeter of the rectangle</w:t>
       </w:r>
     </w:p>
     <w:p>
@@ -251,8 +437,8 @@
       <w:r>
         <w:rPr>
           <w:rFonts w:ascii="Times New Roman" w:hAnsi="Times New Roman" w:cs="Times New Roman"/>
-          <w:i/>
-          <w:iCs/>
+          <w:b/>
+          <w:bCs/>
           <w:sz w:val="24"/>
           <w:szCs w:val="24"/>
         </w:rPr>
@@ -262,6 +448,8 @@
       <w:r>
         <w:rPr>
           <w:rFonts w:ascii="Times New Roman" w:hAnsi="Times New Roman" w:cs="Times New Roman"/>
+          <w:b/>
+          <w:bCs/>
           <w:sz w:val="24"/>
           <w:szCs w:val="24"/>
         </w:rPr>
@@ -271,10 +459,46 @@
       <w:r>
         <w:rPr>
           <w:rFonts w:ascii="Times New Roman" w:hAnsi="Times New Roman" w:cs="Times New Roman"/>
-          <w:sz w:val="24"/>
-          <w:szCs w:val="24"/>
-        </w:rPr>
-        <w:t>) which calculates the area of the rectangle</w:t>
+          <w:b/>
+          <w:bCs/>
+          <w:sz w:val="24"/>
+          <w:szCs w:val="24"/>
+        </w:rPr>
+        <w:t>)</w:t>
+      </w:r>
+      <w:r>
+        <w:rPr>
+          <w:rFonts w:ascii="Times New Roman" w:hAnsi="Times New Roman" w:cs="Times New Roman"/>
+          <w:b/>
+          <w:bCs/>
+          <w:sz w:val="24"/>
+          <w:szCs w:val="24"/>
+        </w:rPr>
+        <w:t>,</w:t>
+      </w:r>
+      <w:r>
+        <w:rPr>
+          <w:rFonts w:ascii="Times New Roman" w:hAnsi="Times New Roman" w:cs="Times New Roman"/>
+          <w:sz w:val="24"/>
+          <w:szCs w:val="24"/>
+        </w:rPr>
+        <w:t xml:space="preserve"> which calculates</w:t>
+      </w:r>
+      <w:r>
+        <w:rPr>
+          <w:rFonts w:ascii="Times New Roman" w:hAnsi="Times New Roman" w:cs="Times New Roman"/>
+          <w:sz w:val="24"/>
+          <w:szCs w:val="24"/>
+        </w:rPr>
+        <w:t xml:space="preserve"> and returns</w:t>
+      </w:r>
+      <w:r>
+        <w:rPr>
+          <w:rFonts w:ascii="Times New Roman" w:hAnsi="Times New Roman" w:cs="Times New Roman"/>
+          <w:sz w:val="24"/>
+          <w:szCs w:val="24"/>
+        </w:rPr>
+        <w:t xml:space="preserve"> the area of the rectangle</w:t>
       </w:r>
     </w:p>
     <w:p>
@@ -296,8 +520,8 @@
       <w:r>
         <w:rPr>
           <w:rFonts w:ascii="Times New Roman" w:hAnsi="Times New Roman" w:cs="Times New Roman"/>
-          <w:i/>
-          <w:iCs/>
+          <w:b/>
+          <w:bCs/>
           <w:sz w:val="24"/>
           <w:szCs w:val="24"/>
         </w:rPr>
@@ -307,6 +531,8 @@
       <w:r>
         <w:rPr>
           <w:rFonts w:ascii="Times New Roman" w:hAnsi="Times New Roman" w:cs="Times New Roman"/>
+          <w:b/>
+          <w:bCs/>
           <w:sz w:val="24"/>
           <w:szCs w:val="24"/>
         </w:rPr>
@@ -316,10 +542,46 @@
       <w:r>
         <w:rPr>
           <w:rFonts w:ascii="Times New Roman" w:hAnsi="Times New Roman" w:cs="Times New Roman"/>
-          <w:sz w:val="24"/>
-          <w:szCs w:val="24"/>
-        </w:rPr>
-        <w:t>) which calculates the length of the diagonal line from opposite corners of the rectangle</w:t>
+          <w:b/>
+          <w:bCs/>
+          <w:sz w:val="24"/>
+          <w:szCs w:val="24"/>
+        </w:rPr>
+        <w:t>)</w:t>
+      </w:r>
+      <w:r>
+        <w:rPr>
+          <w:rFonts w:ascii="Times New Roman" w:hAnsi="Times New Roman" w:cs="Times New Roman"/>
+          <w:b/>
+          <w:bCs/>
+          <w:sz w:val="24"/>
+          <w:szCs w:val="24"/>
+        </w:rPr>
+        <w:t>,</w:t>
+      </w:r>
+      <w:r>
+        <w:rPr>
+          <w:rFonts w:ascii="Times New Roman" w:hAnsi="Times New Roman" w:cs="Times New Roman"/>
+          <w:sz w:val="24"/>
+          <w:szCs w:val="24"/>
+        </w:rPr>
+        <w:t xml:space="preserve"> which calculates</w:t>
+      </w:r>
+      <w:r>
+        <w:rPr>
+          <w:rFonts w:ascii="Times New Roman" w:hAnsi="Times New Roman" w:cs="Times New Roman"/>
+          <w:sz w:val="24"/>
+          <w:szCs w:val="24"/>
+        </w:rPr>
+        <w:t xml:space="preserve"> and returns</w:t>
+      </w:r>
+      <w:r>
+        <w:rPr>
+          <w:rFonts w:ascii="Times New Roman" w:hAnsi="Times New Roman" w:cs="Times New Roman"/>
+          <w:sz w:val="24"/>
+          <w:szCs w:val="24"/>
+        </w:rPr>
+        <w:t xml:space="preserve"> the length of the diagonal line from opposite corners of the rectangle</w:t>
       </w:r>
     </w:p>
     <w:p>
@@ -341,8 +603,8 @@
       <w:r>
         <w:rPr>
           <w:rFonts w:ascii="Times New Roman" w:hAnsi="Times New Roman" w:cs="Times New Roman"/>
-          <w:i/>
-          <w:iCs/>
+          <w:b/>
+          <w:bCs/>
           <w:sz w:val="24"/>
           <w:szCs w:val="24"/>
         </w:rPr>
@@ -352,6 +614,8 @@
       <w:r>
         <w:rPr>
           <w:rFonts w:ascii="Times New Roman" w:hAnsi="Times New Roman" w:cs="Times New Roman"/>
+          <w:b/>
+          <w:bCs/>
           <w:sz w:val="24"/>
           <w:szCs w:val="24"/>
         </w:rPr>
@@ -361,66 +625,30 @@
       <w:r>
         <w:rPr>
           <w:rFonts w:ascii="Times New Roman" w:hAnsi="Times New Roman" w:cs="Times New Roman"/>
-          <w:sz w:val="24"/>
-          <w:szCs w:val="24"/>
-        </w:rPr>
-        <w:t>) which displays the rectangle’s width, length, diagonal length, perimeter, and area</w:t>
-      </w:r>
-    </w:p>
-    <w:p>
-      <w:pPr>
-        <w:textAlignment w:val="top"/>
-        <w:rPr>
-          <w:rFonts w:ascii="Times New Roman" w:hAnsi="Times New Roman" w:cs="Times New Roman"/>
-          <w:sz w:val="24"/>
-          <w:szCs w:val="24"/>
-        </w:rPr>
-      </w:pPr>
-      <w:r>
-        <w:rPr>
-          <w:rFonts w:ascii="Times New Roman" w:hAnsi="Times New Roman" w:cs="Times New Roman"/>
-          <w:sz w:val="24"/>
-          <w:szCs w:val="24"/>
-        </w:rPr>
-        <w:t xml:space="preserve">The getters and setters for the data members, </w:t>
-      </w:r>
-      <w:proofErr w:type="gramStart"/>
-      <w:r>
-        <w:rPr>
-          <w:rFonts w:ascii="Times New Roman" w:hAnsi="Times New Roman" w:cs="Times New Roman"/>
-          <w:i/>
-          <w:iCs/>
-          <w:sz w:val="24"/>
-          <w:szCs w:val="24"/>
-        </w:rPr>
-        <w:t>width</w:t>
-      </w:r>
-      <w:proofErr w:type="gramEnd"/>
-      <w:r>
-        <w:rPr>
-          <w:rFonts w:ascii="Times New Roman" w:hAnsi="Times New Roman" w:cs="Times New Roman"/>
-          <w:sz w:val="24"/>
-          <w:szCs w:val="24"/>
-        </w:rPr>
-        <w:t xml:space="preserve"> and </w:t>
-      </w:r>
-      <w:r>
-        <w:rPr>
-          <w:rFonts w:ascii="Times New Roman" w:hAnsi="Times New Roman" w:cs="Times New Roman"/>
-          <w:i/>
-          <w:iCs/>
-          <w:sz w:val="24"/>
-          <w:szCs w:val="24"/>
-        </w:rPr>
-        <w:t>length</w:t>
-      </w:r>
-      <w:r>
-        <w:rPr>
-          <w:rFonts w:ascii="Times New Roman" w:hAnsi="Times New Roman" w:cs="Times New Roman"/>
-          <w:sz w:val="24"/>
-          <w:szCs w:val="24"/>
-        </w:rPr>
-        <w:t>, are to be named:</w:t>
+          <w:b/>
+          <w:bCs/>
+          <w:sz w:val="24"/>
+          <w:szCs w:val="24"/>
+        </w:rPr>
+        <w:t>)</w:t>
+      </w:r>
+      <w:r>
+        <w:rPr>
+          <w:rFonts w:ascii="Times New Roman" w:hAnsi="Times New Roman" w:cs="Times New Roman"/>
+          <w:b/>
+          <w:bCs/>
+          <w:sz w:val="24"/>
+          <w:szCs w:val="24"/>
+        </w:rPr>
+        <w:t>,</w:t>
+      </w:r>
+      <w:r>
+        <w:rPr>
+          <w:rFonts w:ascii="Times New Roman" w:hAnsi="Times New Roman" w:cs="Times New Roman"/>
+          <w:sz w:val="24"/>
+          <w:szCs w:val="24"/>
+        </w:rPr>
+        <w:t xml:space="preserve"> which displays the rectangle’s width, length, diagonal length, perimeter, and area</w:t>
       </w:r>
     </w:p>
     <w:p>
@@ -442,8 +670,8 @@
       <w:r>
         <w:rPr>
           <w:rFonts w:ascii="Times New Roman" w:hAnsi="Times New Roman" w:cs="Times New Roman"/>
-          <w:i/>
-          <w:iCs/>
+          <w:b/>
+          <w:bCs/>
           <w:sz w:val="24"/>
           <w:szCs w:val="24"/>
         </w:rPr>
@@ -453,6 +681,8 @@
       <w:r>
         <w:rPr>
           <w:rFonts w:ascii="Times New Roman" w:hAnsi="Times New Roman" w:cs="Times New Roman"/>
+          <w:b/>
+          <w:bCs/>
           <w:sz w:val="24"/>
           <w:szCs w:val="24"/>
         </w:rPr>
@@ -462,10 +692,30 @@
       <w:r>
         <w:rPr>
           <w:rFonts w:ascii="Times New Roman" w:hAnsi="Times New Roman" w:cs="Times New Roman"/>
-          <w:sz w:val="24"/>
-          <w:szCs w:val="24"/>
-        </w:rPr>
-        <w:t>) which sets the width data member</w:t>
+          <w:b/>
+          <w:bCs/>
+          <w:sz w:val="24"/>
+          <w:szCs w:val="24"/>
+        </w:rPr>
+        <w:t>)</w:t>
+      </w:r>
+      <w:r>
+        <w:rPr>
+          <w:rFonts w:ascii="Times New Roman" w:hAnsi="Times New Roman" w:cs="Times New Roman"/>
+          <w:b/>
+          <w:bCs/>
+          <w:sz w:val="24"/>
+          <w:szCs w:val="24"/>
+        </w:rPr>
+        <w:t>,</w:t>
+      </w:r>
+      <w:r>
+        <w:rPr>
+          <w:rFonts w:ascii="Times New Roman" w:hAnsi="Times New Roman" w:cs="Times New Roman"/>
+          <w:sz w:val="24"/>
+          <w:szCs w:val="24"/>
+        </w:rPr>
+        <w:t xml:space="preserve"> which sets the width data member</w:t>
       </w:r>
     </w:p>
     <w:p>
@@ -487,8 +737,8 @@
       <w:r>
         <w:rPr>
           <w:rFonts w:ascii="Times New Roman" w:hAnsi="Times New Roman" w:cs="Times New Roman"/>
-          <w:i/>
-          <w:iCs/>
+          <w:b/>
+          <w:bCs/>
           <w:sz w:val="24"/>
           <w:szCs w:val="24"/>
         </w:rPr>
@@ -498,6 +748,8 @@
       <w:r>
         <w:rPr>
           <w:rFonts w:ascii="Times New Roman" w:hAnsi="Times New Roman" w:cs="Times New Roman"/>
+          <w:b/>
+          <w:bCs/>
           <w:sz w:val="24"/>
           <w:szCs w:val="24"/>
         </w:rPr>
@@ -507,10 +759,30 @@
       <w:r>
         <w:rPr>
           <w:rFonts w:ascii="Times New Roman" w:hAnsi="Times New Roman" w:cs="Times New Roman"/>
-          <w:sz w:val="24"/>
-          <w:szCs w:val="24"/>
-        </w:rPr>
-        <w:t>) which returns the width data member</w:t>
+          <w:b/>
+          <w:bCs/>
+          <w:sz w:val="24"/>
+          <w:szCs w:val="24"/>
+        </w:rPr>
+        <w:t>)</w:t>
+      </w:r>
+      <w:r>
+        <w:rPr>
+          <w:rFonts w:ascii="Times New Roman" w:hAnsi="Times New Roman" w:cs="Times New Roman"/>
+          <w:b/>
+          <w:bCs/>
+          <w:sz w:val="24"/>
+          <w:szCs w:val="24"/>
+        </w:rPr>
+        <w:t>,</w:t>
+      </w:r>
+      <w:r>
+        <w:rPr>
+          <w:rFonts w:ascii="Times New Roman" w:hAnsi="Times New Roman" w:cs="Times New Roman"/>
+          <w:sz w:val="24"/>
+          <w:szCs w:val="24"/>
+        </w:rPr>
+        <w:t xml:space="preserve"> which returns the width data member</w:t>
       </w:r>
     </w:p>
     <w:p>
@@ -532,8 +804,8 @@
       <w:r>
         <w:rPr>
           <w:rFonts w:ascii="Times New Roman" w:hAnsi="Times New Roman" w:cs="Times New Roman"/>
-          <w:i/>
-          <w:iCs/>
+          <w:b/>
+          <w:bCs/>
           <w:sz w:val="24"/>
           <w:szCs w:val="24"/>
         </w:rPr>
@@ -543,6 +815,8 @@
       <w:r>
         <w:rPr>
           <w:rFonts w:ascii="Times New Roman" w:hAnsi="Times New Roman" w:cs="Times New Roman"/>
+          <w:b/>
+          <w:bCs/>
           <w:sz w:val="24"/>
           <w:szCs w:val="24"/>
         </w:rPr>
@@ -552,10 +826,30 @@
       <w:r>
         <w:rPr>
           <w:rFonts w:ascii="Times New Roman" w:hAnsi="Times New Roman" w:cs="Times New Roman"/>
-          <w:sz w:val="24"/>
-          <w:szCs w:val="24"/>
-        </w:rPr>
-        <w:t>) which sets the length data member</w:t>
+          <w:b/>
+          <w:bCs/>
+          <w:sz w:val="24"/>
+          <w:szCs w:val="24"/>
+        </w:rPr>
+        <w:t>)</w:t>
+      </w:r>
+      <w:r>
+        <w:rPr>
+          <w:rFonts w:ascii="Times New Roman" w:hAnsi="Times New Roman" w:cs="Times New Roman"/>
+          <w:b/>
+          <w:bCs/>
+          <w:sz w:val="24"/>
+          <w:szCs w:val="24"/>
+        </w:rPr>
+        <w:t>,</w:t>
+      </w:r>
+      <w:r>
+        <w:rPr>
+          <w:rFonts w:ascii="Times New Roman" w:hAnsi="Times New Roman" w:cs="Times New Roman"/>
+          <w:sz w:val="24"/>
+          <w:szCs w:val="24"/>
+        </w:rPr>
+        <w:t xml:space="preserve"> which sets the length data member</w:t>
       </w:r>
     </w:p>
     <w:p>
@@ -577,8 +871,8 @@
       <w:r>
         <w:rPr>
           <w:rFonts w:ascii="Times New Roman" w:hAnsi="Times New Roman" w:cs="Times New Roman"/>
-          <w:i/>
-          <w:iCs/>
+          <w:b/>
+          <w:bCs/>
           <w:sz w:val="24"/>
           <w:szCs w:val="24"/>
         </w:rPr>
@@ -588,6 +882,8 @@
       <w:r>
         <w:rPr>
           <w:rFonts w:ascii="Times New Roman" w:hAnsi="Times New Roman" w:cs="Times New Roman"/>
+          <w:b/>
+          <w:bCs/>
           <w:sz w:val="24"/>
           <w:szCs w:val="24"/>
         </w:rPr>
@@ -597,14 +893,35 @@
       <w:r>
         <w:rPr>
           <w:rFonts w:ascii="Times New Roman" w:hAnsi="Times New Roman" w:cs="Times New Roman"/>
-          <w:sz w:val="24"/>
-          <w:szCs w:val="24"/>
-        </w:rPr>
-        <w:t>) which returns the length data member</w:t>
+          <w:b/>
+          <w:bCs/>
+          <w:sz w:val="24"/>
+          <w:szCs w:val="24"/>
+        </w:rPr>
+        <w:t>)</w:t>
+      </w:r>
+      <w:r>
+        <w:rPr>
+          <w:rFonts w:ascii="Times New Roman" w:hAnsi="Times New Roman" w:cs="Times New Roman"/>
+          <w:b/>
+          <w:bCs/>
+          <w:sz w:val="24"/>
+          <w:szCs w:val="24"/>
+        </w:rPr>
+        <w:t>,</w:t>
+      </w:r>
+      <w:r>
+        <w:rPr>
+          <w:rFonts w:ascii="Times New Roman" w:hAnsi="Times New Roman" w:cs="Times New Roman"/>
+          <w:sz w:val="24"/>
+          <w:szCs w:val="24"/>
+        </w:rPr>
+        <w:t xml:space="preserve"> which returns the length data member</w:t>
       </w:r>
     </w:p>
     <w:p>
       <w:pPr>
+        <w:spacing w:before="240"/>
         <w:textAlignment w:val="top"/>
         <w:rPr>
           <w:rFonts w:ascii="Times New Roman" w:hAnsi="Times New Roman" w:cs="Times New Roman"/>
@@ -618,7 +935,15 @@
           <w:sz w:val="24"/>
           <w:szCs w:val="24"/>
         </w:rPr>
-        <w:t>The formulas needed are:</w:t>
+        <w:t>Formulas</w:t>
+      </w:r>
+      <w:r>
+        <w:rPr>
+          <w:rFonts w:ascii="Times New Roman" w:hAnsi="Times New Roman" w:cs="Times New Roman"/>
+          <w:sz w:val="24"/>
+          <w:szCs w:val="24"/>
+        </w:rPr>
+        <w:t>:</w:t>
       </w:r>
     </w:p>
     <w:p>
@@ -687,7 +1012,23 @@
           <w:sz w:val="24"/>
           <w:szCs w:val="24"/>
         </w:rPr>
-        <w:t>Diagonal length = square root of (width squared) + (length squared))</w:t>
+        <w:t xml:space="preserve">Diagonal length = square root of </w:t>
+      </w:r>
+      <w:r>
+        <w:rPr>
+          <w:rFonts w:ascii="Times New Roman" w:hAnsi="Times New Roman" w:cs="Times New Roman"/>
+          <w:sz w:val="24"/>
+          <w:szCs w:val="24"/>
+        </w:rPr>
+        <w:t>(</w:t>
+      </w:r>
+      <w:r>
+        <w:rPr>
+          <w:rFonts w:ascii="Times New Roman" w:hAnsi="Times New Roman" w:cs="Times New Roman"/>
+          <w:sz w:val="24"/>
+          <w:szCs w:val="24"/>
+        </w:rPr>
+        <w:t>(width squared) + (length squared))</w:t>
       </w:r>
     </w:p>
     <w:p>
@@ -706,7 +1047,23 @@
           <w:sz w:val="24"/>
           <w:szCs w:val="24"/>
         </w:rPr>
-        <w:t xml:space="preserve">The class should use appropriate protection levels for the member data and functions. It should also follow “principles of minimalization”: that is, </w:t>
+        <w:t>The class should use appropriate protection levels for the member data and functions.</w:t>
+      </w:r>
+      <w:r>
+        <w:rPr>
+          <w:rFonts w:ascii="Times New Roman" w:hAnsi="Times New Roman" w:cs="Times New Roman"/>
+          <w:sz w:val="24"/>
+          <w:szCs w:val="24"/>
+        </w:rPr>
+        <w:t xml:space="preserve"> Data members need to be in the private: section.</w:t>
+      </w:r>
+      <w:r>
+        <w:rPr>
+          <w:rFonts w:ascii="Times New Roman" w:hAnsi="Times New Roman" w:cs="Times New Roman"/>
+          <w:sz w:val="24"/>
+          <w:szCs w:val="24"/>
+        </w:rPr>
+        <w:t xml:space="preserve"> It should also follow “principles of minimalization”: that is, </w:t>
       </w:r>
       <w:r>
         <w:rPr>
@@ -737,12 +1094,22 @@
       <w:r>
         <w:rPr>
           <w:rFonts w:ascii="Times New Roman" w:hAnsi="Times New Roman" w:cs="Times New Roman"/>
+          <w:b/>
+          <w:bCs/>
+          <w:sz w:val="24"/>
+          <w:szCs w:val="24"/>
+        </w:rPr>
+        <w:t>Rectangle</w:t>
+      </w:r>
+      <w:r>
+        <w:rPr>
+          <w:rFonts w:ascii="Times New Roman" w:hAnsi="Times New Roman" w:cs="Times New Roman"/>
           <w:i/>
           <w:iCs/>
           <w:sz w:val="24"/>
           <w:szCs w:val="24"/>
         </w:rPr>
-        <w:t xml:space="preserve">Rectangle </w:t>
+        <w:t xml:space="preserve"> </w:t>
       </w:r>
       <w:r>
         <w:rPr>
@@ -759,12 +1126,51 @@
           <w:sz w:val="24"/>
           <w:szCs w:val="24"/>
         </w:rPr>
-        <w:t xml:space="preserve">, prompts a user for width and length, calls the </w:t>
+        <w:t xml:space="preserve">, prompts a user for </w:t>
+      </w:r>
+      <w:r>
+        <w:rPr>
+          <w:rFonts w:ascii="Times New Roman" w:hAnsi="Times New Roman" w:cs="Times New Roman"/>
+          <w:b/>
+          <w:bCs/>
+          <w:sz w:val="24"/>
+          <w:szCs w:val="24"/>
+        </w:rPr>
+        <w:t>width</w:t>
+      </w:r>
+      <w:r>
+        <w:rPr>
+          <w:rFonts w:ascii="Times New Roman" w:hAnsi="Times New Roman" w:cs="Times New Roman"/>
+          <w:sz w:val="24"/>
+          <w:szCs w:val="24"/>
+        </w:rPr>
+        <w:t xml:space="preserve"> and </w:t>
+      </w:r>
+      <w:r>
+        <w:rPr>
+          <w:rFonts w:ascii="Times New Roman" w:hAnsi="Times New Roman" w:cs="Times New Roman"/>
+          <w:b/>
+          <w:bCs/>
+          <w:sz w:val="24"/>
+          <w:szCs w:val="24"/>
+        </w:rPr>
+        <w:t>length</w:t>
+      </w:r>
+      <w:r>
+        <w:rPr>
+          <w:rFonts w:ascii="Times New Roman" w:hAnsi="Times New Roman" w:cs="Times New Roman"/>
+          <w:sz w:val="24"/>
+          <w:szCs w:val="24"/>
+        </w:rPr>
+        <w:t xml:space="preserve">, calls the </w:t>
       </w:r>
       <w:proofErr w:type="spellStart"/>
-      <w:r>
-        <w:rPr>
-          <w:rFonts w:ascii="Times New Roman" w:hAnsi="Times New Roman" w:cs="Times New Roman"/>
+      <w:proofErr w:type="gramStart"/>
+      <w:r>
+        <w:rPr>
+          <w:rFonts w:ascii="Times New Roman" w:hAnsi="Times New Roman" w:cs="Times New Roman"/>
+          <w:b/>
+          <w:bCs/>
           <w:sz w:val="24"/>
           <w:szCs w:val="24"/>
         </w:rPr>
@@ -774,15 +1180,38 @@
       <w:r>
         <w:rPr>
           <w:rFonts w:ascii="Times New Roman" w:hAnsi="Times New Roman" w:cs="Times New Roman"/>
-          <w:sz w:val="24"/>
-          <w:szCs w:val="24"/>
-        </w:rPr>
-        <w:t xml:space="preserve">() and </w:t>
+          <w:b/>
+          <w:bCs/>
+          <w:sz w:val="24"/>
+          <w:szCs w:val="24"/>
+        </w:rPr>
+        <w:t>(</w:t>
+      </w:r>
+      <w:proofErr w:type="gramEnd"/>
+      <w:r>
+        <w:rPr>
+          <w:rFonts w:ascii="Times New Roman" w:hAnsi="Times New Roman" w:cs="Times New Roman"/>
+          <w:b/>
+          <w:bCs/>
+          <w:sz w:val="24"/>
+          <w:szCs w:val="24"/>
+        </w:rPr>
+        <w:t>)</w:t>
+      </w:r>
+      <w:r>
+        <w:rPr>
+          <w:rFonts w:ascii="Times New Roman" w:hAnsi="Times New Roman" w:cs="Times New Roman"/>
+          <w:sz w:val="24"/>
+          <w:szCs w:val="24"/>
+        </w:rPr>
+        <w:t xml:space="preserve"> and </w:t>
       </w:r>
       <w:proofErr w:type="spellStart"/>
       <w:r>
         <w:rPr>
           <w:rFonts w:ascii="Times New Roman" w:hAnsi="Times New Roman" w:cs="Times New Roman"/>
+          <w:b/>
+          <w:bCs/>
           <w:sz w:val="24"/>
           <w:szCs w:val="24"/>
         </w:rPr>
@@ -792,15 +1221,36 @@
       <w:r>
         <w:rPr>
           <w:rFonts w:ascii="Times New Roman" w:hAnsi="Times New Roman" w:cs="Times New Roman"/>
-          <w:sz w:val="24"/>
-          <w:szCs w:val="24"/>
-        </w:rPr>
-        <w:t xml:space="preserve">() function to set the rectangle’s sides, and then calls </w:t>
+          <w:b/>
+          <w:bCs/>
+          <w:sz w:val="24"/>
+          <w:szCs w:val="24"/>
+        </w:rPr>
+        <w:t>()</w:t>
+      </w:r>
+      <w:r>
+        <w:rPr>
+          <w:rFonts w:ascii="Times New Roman" w:hAnsi="Times New Roman" w:cs="Times New Roman"/>
+          <w:sz w:val="24"/>
+          <w:szCs w:val="24"/>
+        </w:rPr>
+        <w:t xml:space="preserve"> function </w:t>
+      </w:r>
+      <w:r>
+        <w:rPr>
+          <w:rFonts w:ascii="Times New Roman" w:hAnsi="Times New Roman" w:cs="Times New Roman"/>
+          <w:sz w:val="24"/>
+          <w:szCs w:val="24"/>
+        </w:rPr>
+        <w:lastRenderedPageBreak/>
+        <w:t xml:space="preserve">to set the rectangle’s sides, and then calls </w:t>
       </w:r>
       <w:proofErr w:type="spellStart"/>
       <w:r>
         <w:rPr>
           <w:rFonts w:ascii="Times New Roman" w:hAnsi="Times New Roman" w:cs="Times New Roman"/>
+          <w:b/>
+          <w:bCs/>
           <w:sz w:val="24"/>
           <w:szCs w:val="24"/>
         </w:rPr>
@@ -810,28 +1260,20 @@
       <w:r>
         <w:rPr>
           <w:rFonts w:ascii="Times New Roman" w:hAnsi="Times New Roman" w:cs="Times New Roman"/>
-          <w:sz w:val="24"/>
-          <w:szCs w:val="24"/>
-        </w:rPr>
-        <w:t>() to display the rectangle’s width, length, diagonal length, perimeter, and area. Your program should allow the user to enter new rectangle dimensions until the user enters -1 for the width. Be sure to include appropriate error checking. Does it make sense to enter “</w:t>
-      </w:r>
-      <w:proofErr w:type="spellStart"/>
-      <w:r>
-        <w:rPr>
-          <w:rFonts w:ascii="Times New Roman" w:hAnsi="Times New Roman" w:cs="Times New Roman"/>
-          <w:sz w:val="24"/>
-          <w:szCs w:val="24"/>
-        </w:rPr>
-        <w:t>abc</w:t>
-      </w:r>
-      <w:proofErr w:type="spellEnd"/>
-      <w:r>
-        <w:rPr>
-          <w:rFonts w:ascii="Times New Roman" w:hAnsi="Times New Roman" w:cs="Times New Roman"/>
-          <w:sz w:val="24"/>
-          <w:szCs w:val="24"/>
-        </w:rPr>
-        <w:t>” as the side of a square? No. Therefore, you should ensure that the user enters numeric data for the side. Negative numbers (other than the -1 to exit) should also be prevented.</w:t>
+          <w:b/>
+          <w:bCs/>
+          <w:sz w:val="24"/>
+          <w:szCs w:val="24"/>
+        </w:rPr>
+        <w:t>()</w:t>
+      </w:r>
+      <w:r>
+        <w:rPr>
+          <w:rFonts w:ascii="Times New Roman" w:hAnsi="Times New Roman" w:cs="Times New Roman"/>
+          <w:sz w:val="24"/>
+          <w:szCs w:val="24"/>
+        </w:rPr>
+        <w:t xml:space="preserve"> to display the rectangle’s width, length, diagonal length, perimeter, and area.</w:t>
       </w:r>
     </w:p>
     <w:p>
@@ -848,7 +1290,62 @@
           <w:sz w:val="24"/>
           <w:szCs w:val="24"/>
         </w:rPr>
-        <w:t>Here is an example of how the input and output should look.</w:t>
+        <w:t xml:space="preserve">Your program should allow the user to enter new rectangle </w:t>
+      </w:r>
+      <w:r>
+        <w:rPr>
+          <w:rFonts w:ascii="Times New Roman" w:hAnsi="Times New Roman" w:cs="Times New Roman"/>
+          <w:sz w:val="24"/>
+          <w:szCs w:val="24"/>
+          <w:u w:val="single"/>
+        </w:rPr>
+        <w:t xml:space="preserve">dimensions until the user enters </w:t>
+      </w:r>
+      <w:r>
+        <w:rPr>
+          <w:rFonts w:ascii="Times New Roman" w:hAnsi="Times New Roman" w:cs="Times New Roman"/>
+          <w:b/>
+          <w:bCs/>
+          <w:sz w:val="24"/>
+          <w:szCs w:val="24"/>
+          <w:u w:val="single"/>
+        </w:rPr>
+        <w:t>-1</w:t>
+      </w:r>
+      <w:r>
+        <w:rPr>
+          <w:rFonts w:ascii="Times New Roman" w:hAnsi="Times New Roman" w:cs="Times New Roman"/>
+          <w:sz w:val="24"/>
+          <w:szCs w:val="24"/>
+          <w:u w:val="single"/>
+        </w:rPr>
+        <w:t xml:space="preserve"> for the width</w:t>
+      </w:r>
+      <w:r>
+        <w:rPr>
+          <w:rFonts w:ascii="Times New Roman" w:hAnsi="Times New Roman" w:cs="Times New Roman"/>
+          <w:sz w:val="24"/>
+          <w:szCs w:val="24"/>
+        </w:rPr>
+        <w:t>. Be sure to include appropriate error checking. Does it make sense to enter “</w:t>
+      </w:r>
+      <w:proofErr w:type="spellStart"/>
+      <w:r>
+        <w:rPr>
+          <w:rFonts w:ascii="Times New Roman" w:hAnsi="Times New Roman" w:cs="Times New Roman"/>
+          <w:sz w:val="24"/>
+          <w:szCs w:val="24"/>
+        </w:rPr>
+        <w:t>abc</w:t>
+      </w:r>
+      <w:proofErr w:type="spellEnd"/>
+      <w:r>
+        <w:rPr>
+          <w:rFonts w:ascii="Times New Roman" w:hAnsi="Times New Roman" w:cs="Times New Roman"/>
+          <w:sz w:val="24"/>
+          <w:szCs w:val="24"/>
+        </w:rPr>
+        <w:t>” as the side of a square? No. Therefore, you should ensure that the user enters numeric data for the side. Negative numbers (other than the -1 to exit) should also be prevented.</w:t>
       </w:r>
     </w:p>
     <w:p>
@@ -862,11 +1359,27 @@
       <w:r>
         <w:rPr>
           <w:rFonts w:ascii="Times New Roman" w:hAnsi="Times New Roman" w:cs="Times New Roman"/>
+          <w:sz w:val="24"/>
+          <w:szCs w:val="24"/>
+        </w:rPr>
+        <w:t>Here is an example of how the input and output should look.</w:t>
+      </w:r>
+    </w:p>
+    <w:p>
+      <w:pPr>
+        <w:rPr>
+          <w:rFonts w:ascii="Times New Roman" w:hAnsi="Times New Roman" w:cs="Times New Roman"/>
+          <w:sz w:val="24"/>
+          <w:szCs w:val="24"/>
+        </w:rPr>
+      </w:pPr>
+      <w:r>
+        <w:rPr>
+          <w:rFonts w:ascii="Times New Roman" w:hAnsi="Times New Roman" w:cs="Times New Roman"/>
           <w:noProof/>
           <w:sz w:val="24"/>
           <w:szCs w:val="24"/>
         </w:rPr>
-        <w:lastRenderedPageBreak/>
         <w:drawing>
           <wp:inline distT="0" distB="0" distL="0" distR="0" wp14:anchorId="613C659B" wp14:editId="6512E36B">
             <wp:extent cx="4222750" cy="1764869"/>
@@ -922,6 +1435,23 @@
       <w:r>
         <w:rPr>
           <w:rFonts w:ascii="Times New Roman" w:hAnsi="Times New Roman" w:cs="Times New Roman"/>
+          <w:sz w:val="24"/>
+          <w:szCs w:val="24"/>
+        </w:rPr>
+        <w:t>Be sure to test your program with several different sets of widths and lengths.</w:t>
+      </w:r>
+    </w:p>
+    <w:p>
+      <w:pPr>
+        <w:rPr>
+          <w:rFonts w:ascii="Times New Roman" w:hAnsi="Times New Roman" w:cs="Times New Roman"/>
+          <w:sz w:val="24"/>
+          <w:szCs w:val="24"/>
+        </w:rPr>
+      </w:pPr>
+      <w:r>
+        <w:rPr>
+          <w:rFonts w:ascii="Times New Roman" w:hAnsi="Times New Roman" w:cs="Times New Roman"/>
           <w:b/>
           <w:sz w:val="24"/>
           <w:szCs w:val="24"/>
@@ -975,7 +1505,25 @@
           <w:sz w:val="24"/>
           <w:szCs w:val="24"/>
         </w:rPr>
-        <w:t xml:space="preserve"> (your class declaration file), Rectangle.cpp (your class implementation file), and RectangleDriver.cpp (the file that contains main() and any other functions that are not part of the class).</w:t>
+        <w:t xml:space="preserve"> (your class declaration file), Rectangle.cpp (your class implementation file), and RectangleDriver.cpp (the file that contains </w:t>
+      </w:r>
+      <w:proofErr w:type="gramStart"/>
+      <w:r>
+        <w:rPr>
+          <w:rFonts w:ascii="Times New Roman" w:hAnsi="Times New Roman" w:cs="Times New Roman"/>
+          <w:sz w:val="24"/>
+          <w:szCs w:val="24"/>
+        </w:rPr>
+        <w:t>main(</w:t>
+      </w:r>
+      <w:proofErr w:type="gramEnd"/>
+      <w:r>
+        <w:rPr>
+          <w:rFonts w:ascii="Times New Roman" w:hAnsi="Times New Roman" w:cs="Times New Roman"/>
+          <w:sz w:val="24"/>
+          <w:szCs w:val="24"/>
+        </w:rPr>
+        <w:t>) and any other functions that are not part of the class).</w:t>
       </w:r>
       <w:r>
         <w:rPr>
@@ -1039,122 +1587,6 @@
           <w:szCs w:val="24"/>
         </w:rPr>
         <w:t>) file gets compiled, but the interface (.h) doesn't. That way, the developer can use your class, but they can't see or change your code in your class functions.</w:t>
-      </w:r>
-    </w:p>
-    <w:p>
-      <w:pPr>
-        <w:pStyle w:val="ListParagraph"/>
-        <w:numPr>
-          <w:ilvl w:val="0"/>
-          <w:numId w:val="6"/>
-        </w:numPr>
-        <w:rPr>
-          <w:rFonts w:ascii="Times New Roman" w:hAnsi="Times New Roman" w:cs="Times New Roman"/>
-          <w:sz w:val="24"/>
-          <w:szCs w:val="24"/>
-        </w:rPr>
-      </w:pPr>
-      <w:r>
-        <w:rPr>
-          <w:rFonts w:ascii="Times New Roman" w:hAnsi="Times New Roman" w:cs="Times New Roman"/>
-          <w:sz w:val="24"/>
-          <w:szCs w:val="24"/>
-        </w:rPr>
-        <w:t>Never use “</w:t>
-      </w:r>
-      <w:r>
-        <w:rPr>
-          <w:rFonts w:ascii="Times New Roman" w:hAnsi="Times New Roman" w:cs="Times New Roman"/>
-          <w:b/>
-          <w:bCs/>
-          <w:sz w:val="24"/>
-          <w:szCs w:val="24"/>
-        </w:rPr>
-        <w:t>using namespace std;</w:t>
-      </w:r>
-      <w:r>
-        <w:rPr>
-          <w:rFonts w:ascii="Times New Roman" w:hAnsi="Times New Roman" w:cs="Times New Roman"/>
-          <w:sz w:val="24"/>
-          <w:szCs w:val="24"/>
-        </w:rPr>
-        <w:t xml:space="preserve">” in a header file. </w:t>
-      </w:r>
-      <w:r>
-        <w:rPr>
-          <w:rFonts w:ascii="Times New Roman" w:hAnsi="Times New Roman" w:cs="Times New Roman"/>
-          <w:sz w:val="24"/>
-          <w:szCs w:val="24"/>
-        </w:rPr>
-        <w:t xml:space="preserve">Refer to </w:t>
-      </w:r>
-      <w:r>
-        <w:rPr>
-          <w:rFonts w:ascii="Times New Roman" w:hAnsi="Times New Roman" w:cs="Times New Roman"/>
-          <w:b/>
-          <w:bCs/>
-          <w:sz w:val="24"/>
-          <w:szCs w:val="24"/>
-        </w:rPr>
-        <w:t>C++ Programming: Class Creation Assignment Resources:</w:t>
-      </w:r>
-      <w:r>
-        <w:rPr>
-          <w:rFonts w:ascii="Times New Roman" w:hAnsi="Times New Roman" w:cs="Times New Roman"/>
-          <w:sz w:val="24"/>
-          <w:szCs w:val="24"/>
-        </w:rPr>
-        <w:t xml:space="preserve"> to review </w:t>
-      </w:r>
-      <w:r>
-        <w:rPr>
-          <w:rFonts w:ascii="Times New Roman" w:hAnsi="Times New Roman" w:cs="Times New Roman"/>
-          <w:b/>
-          <w:bCs/>
-          <w:sz w:val="24"/>
-          <w:szCs w:val="24"/>
-        </w:rPr>
-        <w:t>Using Namespace std; in a Header File</w:t>
-      </w:r>
-      <w:r>
-        <w:rPr>
-          <w:rFonts w:ascii="Times New Roman" w:hAnsi="Times New Roman" w:cs="Times New Roman"/>
-          <w:sz w:val="24"/>
-          <w:szCs w:val="24"/>
-        </w:rPr>
-        <w:t xml:space="preserve"> </w:t>
-      </w:r>
-      <w:r>
-        <w:rPr>
-          <w:rFonts w:ascii="Times New Roman" w:hAnsi="Times New Roman" w:cs="Times New Roman"/>
-          <w:sz w:val="24"/>
-          <w:szCs w:val="24"/>
-        </w:rPr>
-        <w:t>which</w:t>
-      </w:r>
-      <w:r>
-        <w:rPr>
-          <w:rFonts w:ascii="Times New Roman" w:hAnsi="Times New Roman" w:cs="Times New Roman"/>
-          <w:sz w:val="24"/>
-          <w:szCs w:val="24"/>
-        </w:rPr>
-        <w:t xml:space="preserve"> describes why</w:t>
-      </w:r>
-      <w:r>
-        <w:rPr>
-          <w:rFonts w:ascii="Times New Roman" w:hAnsi="Times New Roman" w:cs="Times New Roman"/>
-          <w:sz w:val="24"/>
-          <w:szCs w:val="24"/>
-        </w:rPr>
-        <w:t>.</w:t>
-      </w:r>
-      <w:r>
-        <w:rPr>
-          <w:rFonts w:ascii="Times New Roman" w:hAnsi="Times New Roman" w:cs="Times New Roman"/>
-          <w:sz w:val="24"/>
-          <w:szCs w:val="24"/>
-        </w:rPr>
-        <w:t xml:space="preserve"> </w:t>
       </w:r>
     </w:p>
     <w:p>
@@ -1176,7 +1608,7 @@
           <w:sz w:val="24"/>
           <w:szCs w:val="24"/>
         </w:rPr>
-        <w:t>Note that when you follow the rule above and don’t use “</w:t>
+        <w:t>Never use “</w:t>
       </w:r>
       <w:r>
         <w:rPr>
@@ -1194,115 +1626,26 @@
           <w:sz w:val="24"/>
           <w:szCs w:val="24"/>
         </w:rPr>
-        <w:t xml:space="preserve">” in a header file, you must remember to prefix certain things with std:: (i.e., </w:t>
-      </w:r>
-      <w:proofErr w:type="spellStart"/>
-      <w:r>
-        <w:rPr>
-          <w:rFonts w:ascii="Times New Roman" w:hAnsi="Times New Roman" w:cs="Times New Roman"/>
-          <w:sz w:val="24"/>
-          <w:szCs w:val="24"/>
-        </w:rPr>
-        <w:t>cout</w:t>
-      </w:r>
-      <w:proofErr w:type="spellEnd"/>
-      <w:r>
-        <w:rPr>
-          <w:rFonts w:ascii="Times New Roman" w:hAnsi="Times New Roman" w:cs="Times New Roman"/>
-          <w:sz w:val="24"/>
-          <w:szCs w:val="24"/>
-        </w:rPr>
-        <w:t xml:space="preserve">, </w:t>
-      </w:r>
-      <w:proofErr w:type="spellStart"/>
-      <w:r>
-        <w:rPr>
-          <w:rFonts w:ascii="Times New Roman" w:hAnsi="Times New Roman" w:cs="Times New Roman"/>
-          <w:sz w:val="24"/>
-          <w:szCs w:val="24"/>
-        </w:rPr>
-        <w:t>cin</w:t>
-      </w:r>
-      <w:proofErr w:type="spellEnd"/>
-      <w:r>
-        <w:rPr>
-          <w:rFonts w:ascii="Times New Roman" w:hAnsi="Times New Roman" w:cs="Times New Roman"/>
-          <w:sz w:val="24"/>
-          <w:szCs w:val="24"/>
-        </w:rPr>
-        <w:t xml:space="preserve">, </w:t>
-      </w:r>
-      <w:proofErr w:type="spellStart"/>
-      <w:r>
-        <w:rPr>
-          <w:rFonts w:ascii="Times New Roman" w:hAnsi="Times New Roman" w:cs="Times New Roman"/>
-          <w:sz w:val="24"/>
-          <w:szCs w:val="24"/>
-        </w:rPr>
-        <w:t>endl</w:t>
-      </w:r>
-      <w:proofErr w:type="spellEnd"/>
-      <w:r>
-        <w:rPr>
-          <w:rFonts w:ascii="Times New Roman" w:hAnsi="Times New Roman" w:cs="Times New Roman"/>
-          <w:sz w:val="24"/>
-          <w:szCs w:val="24"/>
-        </w:rPr>
-        <w:t xml:space="preserve">, string, </w:t>
-      </w:r>
-      <w:proofErr w:type="spellStart"/>
-      <w:r>
-        <w:rPr>
-          <w:rFonts w:ascii="Times New Roman" w:hAnsi="Times New Roman" w:cs="Times New Roman"/>
-          <w:sz w:val="24"/>
-          <w:szCs w:val="24"/>
-        </w:rPr>
-        <w:t>istream</w:t>
-      </w:r>
-      <w:proofErr w:type="spellEnd"/>
-      <w:r>
-        <w:rPr>
-          <w:rFonts w:ascii="Times New Roman" w:hAnsi="Times New Roman" w:cs="Times New Roman"/>
-          <w:sz w:val="24"/>
-          <w:szCs w:val="24"/>
-        </w:rPr>
-        <w:t xml:space="preserve">, </w:t>
-      </w:r>
-      <w:proofErr w:type="spellStart"/>
-      <w:r>
-        <w:rPr>
-          <w:rFonts w:ascii="Times New Roman" w:hAnsi="Times New Roman" w:cs="Times New Roman"/>
-          <w:sz w:val="24"/>
-          <w:szCs w:val="24"/>
-        </w:rPr>
-        <w:t>ostream</w:t>
-      </w:r>
-      <w:proofErr w:type="spellEnd"/>
-      <w:r>
-        <w:rPr>
-          <w:rFonts w:ascii="Times New Roman" w:hAnsi="Times New Roman" w:cs="Times New Roman"/>
-          <w:sz w:val="24"/>
-          <w:szCs w:val="24"/>
-        </w:rPr>
-        <w:t xml:space="preserve">, and vector). If you fail to prefix these words with </w:t>
-      </w:r>
-      <w:proofErr w:type="gramStart"/>
-      <w:r>
-        <w:rPr>
-          <w:rFonts w:ascii="Times New Roman" w:hAnsi="Times New Roman" w:cs="Times New Roman"/>
-          <w:sz w:val="24"/>
-          <w:szCs w:val="24"/>
-        </w:rPr>
-        <w:t>std::,</w:t>
-      </w:r>
-      <w:proofErr w:type="gramEnd"/>
-      <w:r>
-        <w:rPr>
-          <w:rFonts w:ascii="Times New Roman" w:hAnsi="Times New Roman" w:cs="Times New Roman"/>
-          <w:sz w:val="24"/>
-          <w:szCs w:val="24"/>
-        </w:rPr>
-        <w:t xml:space="preserve"> you will get a compilation error that is often quite cryptic. Be on the lookout for this situation. It may save you hours of debugging.</w:t>
+        <w:t xml:space="preserve">” in a header file. Here is a link that describes why: </w:t>
+      </w:r>
+      <w:hyperlink r:id="rId8" w:history="1">
+        <w:r>
+          <w:rPr>
+            <w:rStyle w:val="Hyperlink"/>
+            <w:rFonts w:ascii="Times New Roman" w:hAnsi="Times New Roman" w:cs="Times New Roman"/>
+            <w:sz w:val="24"/>
+            <w:szCs w:val="24"/>
+          </w:rPr>
+          <w:t>https://stackoverflow.com/questions/14575799/using-namespace-std-in-a-header-file</w:t>
+        </w:r>
+      </w:hyperlink>
+      <w:r>
+        <w:rPr>
+          <w:rFonts w:ascii="Times New Roman" w:hAnsi="Times New Roman" w:cs="Times New Roman"/>
+          <w:sz w:val="24"/>
+          <w:szCs w:val="24"/>
+        </w:rPr>
+        <w:t xml:space="preserve"> </w:t>
       </w:r>
     </w:p>
     <w:p>
@@ -1324,17 +1667,150 @@
           <w:sz w:val="24"/>
           <w:szCs w:val="24"/>
         </w:rPr>
-        <w:t>All "get" functions should be declared as constant.</w:t>
-      </w:r>
-      <w:r>
-        <w:rPr>
-          <w:rFonts w:ascii="Times New Roman" w:hAnsi="Times New Roman" w:cs="Times New Roman"/>
-          <w:sz w:val="24"/>
-          <w:szCs w:val="24"/>
-        </w:rPr>
-        <w:t xml:space="preserve"> Example: void </w:t>
+        <w:t>Note that when you follow the rule above and don’t use “</w:t>
+      </w:r>
+      <w:r>
+        <w:rPr>
+          <w:rFonts w:ascii="Times New Roman" w:hAnsi="Times New Roman" w:cs="Times New Roman"/>
+          <w:b/>
+          <w:bCs/>
+          <w:sz w:val="24"/>
+          <w:szCs w:val="24"/>
+        </w:rPr>
+        <w:t>using namespace std;</w:t>
+      </w:r>
+      <w:r>
+        <w:rPr>
+          <w:rFonts w:ascii="Times New Roman" w:hAnsi="Times New Roman" w:cs="Times New Roman"/>
+          <w:sz w:val="24"/>
+          <w:szCs w:val="24"/>
+        </w:rPr>
+        <w:t xml:space="preserve">” in a header file, you must remember to prefix certain things with </w:t>
+      </w:r>
+      <w:proofErr w:type="gramStart"/>
+      <w:r>
+        <w:rPr>
+          <w:rFonts w:ascii="Times New Roman" w:hAnsi="Times New Roman" w:cs="Times New Roman"/>
+          <w:sz w:val="24"/>
+          <w:szCs w:val="24"/>
+        </w:rPr>
+        <w:t>std::</w:t>
+      </w:r>
+      <w:proofErr w:type="gramEnd"/>
+      <w:r>
+        <w:rPr>
+          <w:rFonts w:ascii="Times New Roman" w:hAnsi="Times New Roman" w:cs="Times New Roman"/>
+          <w:sz w:val="24"/>
+          <w:szCs w:val="24"/>
+        </w:rPr>
+        <w:t xml:space="preserve"> (i.e., </w:t>
       </w:r>
       <w:proofErr w:type="spellStart"/>
+      <w:r>
+        <w:rPr>
+          <w:rFonts w:ascii="Times New Roman" w:hAnsi="Times New Roman" w:cs="Times New Roman"/>
+          <w:sz w:val="24"/>
+          <w:szCs w:val="24"/>
+        </w:rPr>
+        <w:t>cout</w:t>
+      </w:r>
+      <w:proofErr w:type="spellEnd"/>
+      <w:r>
+        <w:rPr>
+          <w:rFonts w:ascii="Times New Roman" w:hAnsi="Times New Roman" w:cs="Times New Roman"/>
+          <w:sz w:val="24"/>
+          <w:szCs w:val="24"/>
+        </w:rPr>
+        <w:t xml:space="preserve">, </w:t>
+      </w:r>
+      <w:proofErr w:type="spellStart"/>
+      <w:r>
+        <w:rPr>
+          <w:rFonts w:ascii="Times New Roman" w:hAnsi="Times New Roman" w:cs="Times New Roman"/>
+          <w:sz w:val="24"/>
+          <w:szCs w:val="24"/>
+        </w:rPr>
+        <w:t>cin</w:t>
+      </w:r>
+      <w:proofErr w:type="spellEnd"/>
+      <w:r>
+        <w:rPr>
+          <w:rFonts w:ascii="Times New Roman" w:hAnsi="Times New Roman" w:cs="Times New Roman"/>
+          <w:sz w:val="24"/>
+          <w:szCs w:val="24"/>
+        </w:rPr>
+        <w:t xml:space="preserve">, </w:t>
+      </w:r>
+      <w:proofErr w:type="spellStart"/>
+      <w:r>
+        <w:rPr>
+          <w:rFonts w:ascii="Times New Roman" w:hAnsi="Times New Roman" w:cs="Times New Roman"/>
+          <w:sz w:val="24"/>
+          <w:szCs w:val="24"/>
+        </w:rPr>
+        <w:t>endl</w:t>
+      </w:r>
+      <w:proofErr w:type="spellEnd"/>
+      <w:r>
+        <w:rPr>
+          <w:rFonts w:ascii="Times New Roman" w:hAnsi="Times New Roman" w:cs="Times New Roman"/>
+          <w:sz w:val="24"/>
+          <w:szCs w:val="24"/>
+        </w:rPr>
+        <w:t xml:space="preserve">, string, </w:t>
+      </w:r>
+      <w:proofErr w:type="spellStart"/>
+      <w:r>
+        <w:rPr>
+          <w:rFonts w:ascii="Times New Roman" w:hAnsi="Times New Roman" w:cs="Times New Roman"/>
+          <w:sz w:val="24"/>
+          <w:szCs w:val="24"/>
+        </w:rPr>
+        <w:t>istream</w:t>
+      </w:r>
+      <w:proofErr w:type="spellEnd"/>
+      <w:r>
+        <w:rPr>
+          <w:rFonts w:ascii="Times New Roman" w:hAnsi="Times New Roman" w:cs="Times New Roman"/>
+          <w:sz w:val="24"/>
+          <w:szCs w:val="24"/>
+        </w:rPr>
+        <w:t xml:space="preserve">, </w:t>
+      </w:r>
+      <w:proofErr w:type="spellStart"/>
+      <w:r>
+        <w:rPr>
+          <w:rFonts w:ascii="Times New Roman" w:hAnsi="Times New Roman" w:cs="Times New Roman"/>
+          <w:sz w:val="24"/>
+          <w:szCs w:val="24"/>
+        </w:rPr>
+        <w:t>ostream</w:t>
+      </w:r>
+      <w:proofErr w:type="spellEnd"/>
+      <w:r>
+        <w:rPr>
+          <w:rFonts w:ascii="Times New Roman" w:hAnsi="Times New Roman" w:cs="Times New Roman"/>
+          <w:sz w:val="24"/>
+          <w:szCs w:val="24"/>
+        </w:rPr>
+        <w:t>, vector</w:t>
+      </w:r>
+      <w:r>
+        <w:rPr>
+          <w:rFonts w:ascii="Times New Roman" w:hAnsi="Times New Roman" w:cs="Times New Roman"/>
+          <w:sz w:val="24"/>
+          <w:szCs w:val="24"/>
+        </w:rPr>
+        <w:t xml:space="preserve"> etc.</w:t>
+      </w:r>
+      <w:r>
+        <w:rPr>
+          <w:rFonts w:ascii="Times New Roman" w:hAnsi="Times New Roman" w:cs="Times New Roman"/>
+          <w:sz w:val="24"/>
+          <w:szCs w:val="24"/>
+        </w:rPr>
+        <w:t xml:space="preserve">). If you fail to prefix these words with </w:t>
+      </w:r>
       <w:proofErr w:type="gramStart"/>
       <w:r>
         <w:rPr>
@@ -1342,16 +1818,7 @@
           <w:sz w:val="24"/>
           <w:szCs w:val="24"/>
         </w:rPr>
-        <w:t>myProcess</w:t>
-      </w:r>
-      <w:proofErr w:type="spellEnd"/>
-      <w:r>
-        <w:rPr>
-          <w:rFonts w:ascii="Times New Roman" w:hAnsi="Times New Roman" w:cs="Times New Roman"/>
-          <w:sz w:val="24"/>
-          <w:szCs w:val="24"/>
-        </w:rPr>
-        <w:t>(</w:t>
+        <w:t>std::,</w:t>
       </w:r>
       <w:proofErr w:type="gramEnd"/>
       <w:r>
@@ -1360,42 +1827,7 @@
           <w:sz w:val="24"/>
           <w:szCs w:val="24"/>
         </w:rPr>
-        <w:t>) const;</w:t>
-      </w:r>
-      <w:r>
-        <w:rPr>
-          <w:rFonts w:ascii="Times New Roman" w:hAnsi="Times New Roman" w:cs="Times New Roman"/>
-          <w:sz w:val="24"/>
-          <w:szCs w:val="24"/>
-        </w:rPr>
-        <w:t>.</w:t>
-      </w:r>
-      <w:r>
-        <w:rPr>
-          <w:rFonts w:ascii="Times New Roman" w:hAnsi="Times New Roman" w:cs="Times New Roman"/>
-          <w:sz w:val="24"/>
-          <w:szCs w:val="24"/>
-        </w:rPr>
-        <w:t xml:space="preserve"> </w:t>
-      </w:r>
-      <w:r>
-        <w:rPr>
-          <w:rFonts w:ascii="Times New Roman" w:hAnsi="Times New Roman" w:cs="Times New Roman"/>
-          <w:b/>
-          <w:bCs/>
-          <w:sz w:val="24"/>
-          <w:szCs w:val="24"/>
-          <w:u w:val="single"/>
-        </w:rPr>
-        <w:t>Any</w:t>
-      </w:r>
-      <w:r>
-        <w:rPr>
-          <w:rFonts w:ascii="Times New Roman" w:hAnsi="Times New Roman" w:cs="Times New Roman"/>
-          <w:sz w:val="24"/>
-          <w:szCs w:val="24"/>
-        </w:rPr>
-        <w:t xml:space="preserve"> function that does not change the data in the data members should be declared as constant. This is a security measure that prevents anyone from accidentally writing code in a function that changes underlying data when the purpose of the function is only to retrieve the data. In other words, "const" at the end of a function provides protection of your data. The rationale is that certain functions (e.g., those that merely return a data item to the caller or even those that just print the data) should be prevented from ever changing the underlying data. If a function doesn't need "write" access to a data item, it shouldn't be granted access. This adheres to the “Principle of Least Privilege,” a security principle </w:t>
+        <w:t xml:space="preserve"> you will </w:t>
       </w:r>
       <w:r>
         <w:rPr>
@@ -1404,50 +1836,7 @@
           <w:szCs w:val="24"/>
         </w:rPr>
         <w:lastRenderedPageBreak/>
-        <w:t>that helps protect the integrity of your data.</w:t>
-      </w:r>
-      <w:r>
-        <w:rPr>
-          <w:rFonts w:ascii="Times New Roman" w:hAnsi="Times New Roman" w:cs="Times New Roman"/>
-          <w:sz w:val="24"/>
-          <w:szCs w:val="24"/>
-        </w:rPr>
-        <w:br/>
-      </w:r>
-    </w:p>
-    <w:p>
-      <w:pPr>
-        <w:spacing w:after="0"/>
-        <w:ind w:left="720"/>
-        <w:rPr>
-          <w:rFonts w:ascii="Times New Roman" w:hAnsi="Times New Roman" w:cs="Times New Roman"/>
-          <w:sz w:val="24"/>
-          <w:szCs w:val="24"/>
-        </w:rPr>
-      </w:pPr>
-      <w:r>
-        <w:rPr>
-          <w:rFonts w:ascii="Times New Roman" w:hAnsi="Times New Roman" w:cs="Times New Roman"/>
-          <w:sz w:val="24"/>
-          <w:szCs w:val="24"/>
-        </w:rPr>
-        <w:t xml:space="preserve">One other thing that's important to know for future reference: Whenever you make a function constant, it </w:t>
-      </w:r>
-      <w:r>
-        <w:rPr>
-          <w:rFonts w:ascii="Times New Roman" w:hAnsi="Times New Roman" w:cs="Times New Roman"/>
-          <w:sz w:val="24"/>
-          <w:szCs w:val="24"/>
-        </w:rPr>
-        <w:t>cannot</w:t>
-      </w:r>
-      <w:r>
-        <w:rPr>
-          <w:rFonts w:ascii="Times New Roman" w:hAnsi="Times New Roman" w:cs="Times New Roman"/>
-          <w:sz w:val="24"/>
-          <w:szCs w:val="24"/>
-        </w:rPr>
-        <w:t xml:space="preserve"> call another function unless that function is also constant. It makes sense that if you lock down an object in a function, you don't want to open it up for modifications by calling another function that allows it to be inadvertently altered. If you ever try to call a function that is not constant from a constant function, you will get a compilation error.</w:t>
+        <w:t>get a compilation error that is often quite cryptic. Be on the lookout for this situation. It may save you hours of debugging.</w:t>
       </w:r>
     </w:p>
     <w:p>
@@ -1463,20 +1852,80 @@
           <w:szCs w:val="24"/>
         </w:rPr>
       </w:pPr>
+      <w:r>
+        <w:rPr>
+          <w:rFonts w:ascii="Times New Roman" w:hAnsi="Times New Roman" w:cs="Times New Roman"/>
+          <w:sz w:val="24"/>
+          <w:szCs w:val="24"/>
+        </w:rPr>
+        <w:t>All functions</w:t>
+      </w:r>
+      <w:r>
+        <w:rPr>
+          <w:rFonts w:ascii="Times New Roman" w:hAnsi="Times New Roman" w:cs="Times New Roman"/>
+          <w:sz w:val="24"/>
+          <w:szCs w:val="24"/>
+        </w:rPr>
+        <w:t xml:space="preserve"> that are to return a value, “get”, “calc”, etc.,</w:t>
+      </w:r>
+      <w:r>
+        <w:rPr>
+          <w:rFonts w:ascii="Times New Roman" w:hAnsi="Times New Roman" w:cs="Times New Roman"/>
+          <w:sz w:val="24"/>
+          <w:szCs w:val="24"/>
+        </w:rPr>
+        <w:t xml:space="preserve"> should be declared as constant.</w:t>
+      </w:r>
+      <w:r>
+        <w:rPr>
+          <w:rFonts w:ascii="Times New Roman" w:hAnsi="Times New Roman" w:cs="Times New Roman"/>
+          <w:sz w:val="24"/>
+          <w:szCs w:val="24"/>
+        </w:rPr>
+        <w:t xml:space="preserve"> Example: </w:t>
+      </w:r>
+      <w:r>
+        <w:rPr>
+          <w:rFonts w:ascii="Times New Roman" w:hAnsi="Times New Roman" w:cs="Times New Roman"/>
+          <w:b/>
+          <w:bCs/>
+          <w:color w:val="0000FF"/>
+          <w:sz w:val="24"/>
+          <w:szCs w:val="24"/>
+        </w:rPr>
+        <w:t>string</w:t>
+      </w:r>
+      <w:r>
+        <w:rPr>
+          <w:rFonts w:ascii="Times New Roman" w:hAnsi="Times New Roman" w:cs="Times New Roman"/>
+          <w:b/>
+          <w:bCs/>
+          <w:color w:val="000000"/>
+          <w:sz w:val="24"/>
+          <w:szCs w:val="24"/>
+        </w:rPr>
+        <w:t xml:space="preserve"> </w:t>
+      </w:r>
       <w:proofErr w:type="spellStart"/>
       <w:proofErr w:type="gramStart"/>
       <w:r>
         <w:rPr>
           <w:rFonts w:ascii="Times New Roman" w:hAnsi="Times New Roman" w:cs="Times New Roman"/>
-          <w:sz w:val="24"/>
-          <w:szCs w:val="24"/>
-        </w:rPr>
-        <w:t>showData</w:t>
+          <w:b/>
+          <w:bCs/>
+          <w:color w:val="000000"/>
+          <w:sz w:val="24"/>
+          <w:szCs w:val="24"/>
+        </w:rPr>
+        <w:t>myProcess</w:t>
       </w:r>
       <w:proofErr w:type="spellEnd"/>
       <w:r>
         <w:rPr>
           <w:rFonts w:ascii="Times New Roman" w:hAnsi="Times New Roman" w:cs="Times New Roman"/>
+          <w:b/>
+          <w:bCs/>
+          <w:color w:val="000000"/>
           <w:sz w:val="24"/>
           <w:szCs w:val="24"/>
         </w:rPr>
@@ -1486,190 +1935,154 @@
       <w:r>
         <w:rPr>
           <w:rFonts w:ascii="Times New Roman" w:hAnsi="Times New Roman" w:cs="Times New Roman"/>
-          <w:sz w:val="24"/>
-          <w:szCs w:val="24"/>
-        </w:rPr>
-        <w:t xml:space="preserve">) should not refer to the data members directly. Instead, it should call </w:t>
-      </w:r>
-      <w:proofErr w:type="spellStart"/>
-      <w:proofErr w:type="gramStart"/>
-      <w:r>
-        <w:rPr>
-          <w:rFonts w:ascii="Times New Roman" w:hAnsi="Times New Roman" w:cs="Times New Roman"/>
-          <w:sz w:val="24"/>
-          <w:szCs w:val="24"/>
-        </w:rPr>
-        <w:t>getWidth</w:t>
-      </w:r>
-      <w:proofErr w:type="spellEnd"/>
-      <w:r>
-        <w:rPr>
-          <w:rFonts w:ascii="Times New Roman" w:hAnsi="Times New Roman" w:cs="Times New Roman"/>
-          <w:sz w:val="24"/>
-          <w:szCs w:val="24"/>
-        </w:rPr>
-        <w:t>(</w:t>
-      </w:r>
-      <w:proofErr w:type="gramEnd"/>
-      <w:r>
-        <w:rPr>
-          <w:rFonts w:ascii="Times New Roman" w:hAnsi="Times New Roman" w:cs="Times New Roman"/>
-          <w:sz w:val="24"/>
-          <w:szCs w:val="24"/>
-        </w:rPr>
-        <w:t xml:space="preserve">) and </w:t>
-      </w:r>
-      <w:proofErr w:type="spellStart"/>
-      <w:r>
-        <w:rPr>
-          <w:rFonts w:ascii="Times New Roman" w:hAnsi="Times New Roman" w:cs="Times New Roman"/>
-          <w:sz w:val="24"/>
-          <w:szCs w:val="24"/>
-        </w:rPr>
-        <w:t>getLength</w:t>
-      </w:r>
-      <w:proofErr w:type="spellEnd"/>
-      <w:r>
-        <w:rPr>
-          <w:rFonts w:ascii="Times New Roman" w:hAnsi="Times New Roman" w:cs="Times New Roman"/>
-          <w:sz w:val="24"/>
-          <w:szCs w:val="24"/>
-        </w:rPr>
-        <w:t>() to retrieve the values. Think of your getters and setters as middlemen. You should avoid accessing your data members directly due to maintenance issues. Pretend that you decided to change the name of your width and length variable to be "</w:t>
-      </w:r>
-      <w:proofErr w:type="spellStart"/>
-      <w:r>
-        <w:rPr>
-          <w:rFonts w:ascii="Times New Roman" w:hAnsi="Times New Roman" w:cs="Times New Roman"/>
-          <w:sz w:val="24"/>
-          <w:szCs w:val="24"/>
-        </w:rPr>
-        <w:t>wid</w:t>
-      </w:r>
-      <w:proofErr w:type="spellEnd"/>
-      <w:r>
-        <w:rPr>
-          <w:rFonts w:ascii="Times New Roman" w:hAnsi="Times New Roman" w:cs="Times New Roman"/>
-          <w:sz w:val="24"/>
-          <w:szCs w:val="24"/>
-        </w:rPr>
-        <w:t>" and “</w:t>
-      </w:r>
-      <w:proofErr w:type="spellStart"/>
-      <w:r>
-        <w:rPr>
-          <w:rFonts w:ascii="Times New Roman" w:hAnsi="Times New Roman" w:cs="Times New Roman"/>
-          <w:sz w:val="24"/>
-          <w:szCs w:val="24"/>
-        </w:rPr>
-        <w:t>lng</w:t>
-      </w:r>
-      <w:proofErr w:type="spellEnd"/>
-      <w:r>
-        <w:rPr>
-          <w:rFonts w:ascii="Times New Roman" w:hAnsi="Times New Roman" w:cs="Times New Roman"/>
-          <w:sz w:val="24"/>
-          <w:szCs w:val="24"/>
-        </w:rPr>
-        <w:t xml:space="preserve">”. You really should only have to make that change in four functions: </w:t>
-      </w:r>
-      <w:proofErr w:type="spellStart"/>
-      <w:proofErr w:type="gramStart"/>
-      <w:r>
-        <w:rPr>
-          <w:rFonts w:ascii="Times New Roman" w:hAnsi="Times New Roman" w:cs="Times New Roman"/>
-          <w:sz w:val="24"/>
-          <w:szCs w:val="24"/>
-        </w:rPr>
-        <w:t>getWidth</w:t>
-      </w:r>
-      <w:proofErr w:type="spellEnd"/>
-      <w:r>
-        <w:rPr>
-          <w:rFonts w:ascii="Times New Roman" w:hAnsi="Times New Roman" w:cs="Times New Roman"/>
-          <w:sz w:val="24"/>
-          <w:szCs w:val="24"/>
-        </w:rPr>
-        <w:t>(</w:t>
-      </w:r>
-      <w:proofErr w:type="gramEnd"/>
-      <w:r>
-        <w:rPr>
-          <w:rFonts w:ascii="Times New Roman" w:hAnsi="Times New Roman" w:cs="Times New Roman"/>
-          <w:sz w:val="24"/>
-          <w:szCs w:val="24"/>
-        </w:rPr>
-        <w:t xml:space="preserve">), </w:t>
-      </w:r>
-      <w:proofErr w:type="spellStart"/>
-      <w:r>
-        <w:rPr>
-          <w:rFonts w:ascii="Times New Roman" w:hAnsi="Times New Roman" w:cs="Times New Roman"/>
-          <w:sz w:val="24"/>
-          <w:szCs w:val="24"/>
-        </w:rPr>
-        <w:t>setWidth</w:t>
-      </w:r>
-      <w:proofErr w:type="spellEnd"/>
-      <w:r>
-        <w:rPr>
-          <w:rFonts w:ascii="Times New Roman" w:hAnsi="Times New Roman" w:cs="Times New Roman"/>
-          <w:sz w:val="24"/>
-          <w:szCs w:val="24"/>
-        </w:rPr>
-        <w:t xml:space="preserve">(), </w:t>
-      </w:r>
-      <w:proofErr w:type="spellStart"/>
-      <w:r>
-        <w:rPr>
-          <w:rFonts w:ascii="Times New Roman" w:hAnsi="Times New Roman" w:cs="Times New Roman"/>
-          <w:sz w:val="24"/>
-          <w:szCs w:val="24"/>
-        </w:rPr>
-        <w:t>getLength</w:t>
-      </w:r>
-      <w:proofErr w:type="spellEnd"/>
-      <w:r>
-        <w:rPr>
-          <w:rFonts w:ascii="Times New Roman" w:hAnsi="Times New Roman" w:cs="Times New Roman"/>
-          <w:sz w:val="24"/>
-          <w:szCs w:val="24"/>
-        </w:rPr>
-        <w:t xml:space="preserve">(), and </w:t>
-      </w:r>
-      <w:proofErr w:type="spellStart"/>
-      <w:r>
-        <w:rPr>
-          <w:rFonts w:ascii="Times New Roman" w:hAnsi="Times New Roman" w:cs="Times New Roman"/>
-          <w:sz w:val="24"/>
-          <w:szCs w:val="24"/>
-        </w:rPr>
-        <w:t>setLength</w:t>
-      </w:r>
-      <w:proofErr w:type="spellEnd"/>
-      <w:r>
-        <w:rPr>
-          <w:rFonts w:ascii="Times New Roman" w:hAnsi="Times New Roman" w:cs="Times New Roman"/>
-          <w:sz w:val="24"/>
-          <w:szCs w:val="24"/>
-        </w:rPr>
-        <w:t xml:space="preserve">(). If you refer to the private data members directly throughout your code, </w:t>
-      </w:r>
-      <w:r>
-        <w:rPr>
-          <w:rFonts w:ascii="Times New Roman" w:hAnsi="Times New Roman" w:cs="Times New Roman"/>
-          <w:sz w:val="24"/>
-          <w:szCs w:val="24"/>
-        </w:rPr>
-        <w:t>you will</w:t>
-      </w:r>
-      <w:r>
-        <w:rPr>
-          <w:rFonts w:ascii="Times New Roman" w:hAnsi="Times New Roman" w:cs="Times New Roman"/>
-          <w:sz w:val="24"/>
-          <w:szCs w:val="24"/>
-        </w:rPr>
-        <w:t xml:space="preserve"> have a nightmare trying to make all the changes necessary. If you always use the getters to retrieve your data, any changes to the variable name will only necessitate changes to your get function rather than your whole codebase.</w:t>
+          <w:b/>
+          <w:bCs/>
+          <w:color w:val="000000"/>
+          <w:sz w:val="24"/>
+          <w:szCs w:val="24"/>
+        </w:rPr>
+        <w:t xml:space="preserve">) </w:t>
+      </w:r>
+      <w:r>
+        <w:rPr>
+          <w:rFonts w:ascii="Times New Roman" w:hAnsi="Times New Roman" w:cs="Times New Roman"/>
+          <w:b/>
+          <w:bCs/>
+          <w:color w:val="0000FF"/>
+          <w:sz w:val="24"/>
+          <w:szCs w:val="24"/>
+        </w:rPr>
+        <w:t>const</w:t>
+      </w:r>
+      <w:r>
+        <w:rPr>
+          <w:rFonts w:ascii="Times New Roman" w:hAnsi="Times New Roman" w:cs="Times New Roman"/>
+          <w:b/>
+          <w:bCs/>
+          <w:color w:val="000000"/>
+          <w:sz w:val="24"/>
+          <w:szCs w:val="24"/>
+        </w:rPr>
+        <w:t>;</w:t>
+      </w:r>
+      <w:r>
+        <w:rPr>
+          <w:rFonts w:ascii="Times New Roman" w:hAnsi="Times New Roman" w:cs="Times New Roman"/>
+          <w:color w:val="000000"/>
+          <w:sz w:val="24"/>
+          <w:szCs w:val="24"/>
+        </w:rPr>
+        <w:t>.</w:t>
+      </w:r>
+      <w:r>
+        <w:rPr>
+          <w:rFonts w:ascii="Times New Roman" w:hAnsi="Times New Roman" w:cs="Times New Roman"/>
+          <w:sz w:val="24"/>
+          <w:szCs w:val="24"/>
+        </w:rPr>
+        <w:t xml:space="preserve"> </w:t>
+      </w:r>
+      <w:r>
+        <w:rPr>
+          <w:rFonts w:ascii="Times New Roman" w:hAnsi="Times New Roman" w:cs="Times New Roman"/>
+          <w:b/>
+          <w:bCs/>
+          <w:sz w:val="24"/>
+          <w:szCs w:val="24"/>
+          <w:u w:val="single"/>
+        </w:rPr>
+        <w:t>Any</w:t>
+      </w:r>
+      <w:r>
+        <w:rPr>
+          <w:rFonts w:ascii="Times New Roman" w:hAnsi="Times New Roman" w:cs="Times New Roman"/>
+          <w:sz w:val="24"/>
+          <w:szCs w:val="24"/>
+        </w:rPr>
+        <w:t xml:space="preserve"> function that does not change the data in the data members should be declared as constant. This is a security measure that prevents anyone from accidentally writing code in a function that changes underlying data when the purpose of the function is only to retrieve the data. In other words, "const" at the end of a function </w:t>
+      </w:r>
+      <w:r>
+        <w:rPr>
+          <w:rFonts w:ascii="Times New Roman" w:hAnsi="Times New Roman" w:cs="Times New Roman"/>
+          <w:sz w:val="24"/>
+          <w:szCs w:val="24"/>
+        </w:rPr>
+        <w:t>protects</w:t>
+      </w:r>
+      <w:r>
+        <w:rPr>
+          <w:rFonts w:ascii="Times New Roman" w:hAnsi="Times New Roman" w:cs="Times New Roman"/>
+          <w:sz w:val="24"/>
+          <w:szCs w:val="24"/>
+        </w:rPr>
+        <w:t xml:space="preserve"> your data. The rationale is that certain functions (e.g., those that merely return a data item to the caller or even those that just print the data) should be prevented from ever changing the underlying data. If a function doesn't need "write" access to a data item, it shouldn't be granted access. This adheres to the “Principle of Least Privilege,” a security principle that helps protect the integrity of your data.</w:t>
+      </w:r>
+      <w:r>
+        <w:rPr>
+          <w:rFonts w:ascii="Times New Roman" w:hAnsi="Times New Roman" w:cs="Times New Roman"/>
+          <w:sz w:val="24"/>
+          <w:szCs w:val="24"/>
+        </w:rPr>
+        <w:br/>
+      </w:r>
+    </w:p>
+    <w:p>
+      <w:pPr>
+        <w:spacing w:after="0"/>
+        <w:ind w:left="720"/>
+        <w:rPr>
+          <w:rFonts w:ascii="Times New Roman" w:hAnsi="Times New Roman" w:cs="Times New Roman"/>
+          <w:sz w:val="24"/>
+          <w:szCs w:val="24"/>
+        </w:rPr>
+      </w:pPr>
+      <w:r>
+        <w:rPr>
+          <w:rFonts w:ascii="Times New Roman" w:hAnsi="Times New Roman" w:cs="Times New Roman"/>
+          <w:sz w:val="24"/>
+          <w:szCs w:val="24"/>
+        </w:rPr>
+        <w:t>Another important thing</w:t>
+      </w:r>
+      <w:r>
+        <w:rPr>
+          <w:rFonts w:ascii="Times New Roman" w:hAnsi="Times New Roman" w:cs="Times New Roman"/>
+          <w:sz w:val="24"/>
+          <w:szCs w:val="24"/>
+        </w:rPr>
+        <w:t xml:space="preserve"> to know for future reference</w:t>
+      </w:r>
+      <w:r>
+        <w:rPr>
+          <w:rFonts w:ascii="Times New Roman" w:hAnsi="Times New Roman" w:cs="Times New Roman"/>
+          <w:sz w:val="24"/>
+          <w:szCs w:val="24"/>
+        </w:rPr>
+        <w:t>.</w:t>
+      </w:r>
+      <w:r>
+        <w:rPr>
+          <w:rFonts w:ascii="Times New Roman" w:hAnsi="Times New Roman" w:cs="Times New Roman"/>
+          <w:sz w:val="24"/>
+          <w:szCs w:val="24"/>
+        </w:rPr>
+        <w:t xml:space="preserve"> Whenever you make a function constant, it </w:t>
+      </w:r>
+      <w:r>
+        <w:rPr>
+          <w:rFonts w:ascii="Times New Roman" w:hAnsi="Times New Roman" w:cs="Times New Roman"/>
+          <w:sz w:val="24"/>
+          <w:szCs w:val="24"/>
+        </w:rPr>
+        <w:t>cannot</w:t>
+      </w:r>
+      <w:r>
+        <w:rPr>
+          <w:rFonts w:ascii="Times New Roman" w:hAnsi="Times New Roman" w:cs="Times New Roman"/>
+          <w:sz w:val="24"/>
+          <w:szCs w:val="24"/>
+        </w:rPr>
+        <w:t xml:space="preserve"> call another function unless that function is also constant. It makes sense that if you lock down an object in a function, you don't want to open it up for modifications by calling another function that allows it to be inadvertently altered. If you ever try to call a function that is not constant from a constant function, you will get a compilation error.</w:t>
       </w:r>
     </w:p>
     <w:p>
@@ -1691,22 +2104,26 @@
           <w:sz w:val="24"/>
           <w:szCs w:val="24"/>
         </w:rPr>
-        <w:t xml:space="preserve">The functions </w:t>
+        <w:t xml:space="preserve">The function </w:t>
       </w:r>
       <w:proofErr w:type="spellStart"/>
       <w:proofErr w:type="gramStart"/>
       <w:r>
         <w:rPr>
           <w:rFonts w:ascii="Times New Roman" w:hAnsi="Times New Roman" w:cs="Times New Roman"/>
-          <w:sz w:val="24"/>
-          <w:szCs w:val="24"/>
-        </w:rPr>
-        <w:t>calcPerimeter</w:t>
+          <w:b/>
+          <w:bCs/>
+          <w:sz w:val="24"/>
+          <w:szCs w:val="24"/>
+        </w:rPr>
+        <w:t>showData</w:t>
       </w:r>
       <w:proofErr w:type="spellEnd"/>
       <w:r>
         <w:rPr>
           <w:rFonts w:ascii="Times New Roman" w:hAnsi="Times New Roman" w:cs="Times New Roman"/>
+          <w:b/>
+          <w:bCs/>
           <w:sz w:val="24"/>
           <w:szCs w:val="24"/>
         </w:rPr>
@@ -1716,6 +2133,152 @@
       <w:r>
         <w:rPr>
           <w:rFonts w:ascii="Times New Roman" w:hAnsi="Times New Roman" w:cs="Times New Roman"/>
+          <w:b/>
+          <w:bCs/>
+          <w:sz w:val="24"/>
+          <w:szCs w:val="24"/>
+        </w:rPr>
+        <w:t>)</w:t>
+      </w:r>
+      <w:r>
+        <w:rPr>
+          <w:rFonts w:ascii="Times New Roman" w:hAnsi="Times New Roman" w:cs="Times New Roman"/>
+          <w:sz w:val="24"/>
+          <w:szCs w:val="24"/>
+        </w:rPr>
+        <w:t xml:space="preserve"> should not refer to the data members directly. Instead, it should call </w:t>
+      </w:r>
+      <w:proofErr w:type="spellStart"/>
+      <w:proofErr w:type="gramStart"/>
+      <w:r>
+        <w:rPr>
+          <w:rFonts w:ascii="Times New Roman" w:hAnsi="Times New Roman" w:cs="Times New Roman"/>
+          <w:b/>
+          <w:bCs/>
+          <w:sz w:val="24"/>
+          <w:szCs w:val="24"/>
+        </w:rPr>
+        <w:t>getWidth</w:t>
+      </w:r>
+      <w:proofErr w:type="spellEnd"/>
+      <w:r>
+        <w:rPr>
+          <w:rFonts w:ascii="Times New Roman" w:hAnsi="Times New Roman" w:cs="Times New Roman"/>
+          <w:b/>
+          <w:bCs/>
+          <w:sz w:val="24"/>
+          <w:szCs w:val="24"/>
+        </w:rPr>
+        <w:t>(</w:t>
+      </w:r>
+      <w:proofErr w:type="gramEnd"/>
+      <w:r>
+        <w:rPr>
+          <w:rFonts w:ascii="Times New Roman" w:hAnsi="Times New Roman" w:cs="Times New Roman"/>
+          <w:b/>
+          <w:bCs/>
+          <w:sz w:val="24"/>
+          <w:szCs w:val="24"/>
+        </w:rPr>
+        <w:t>)</w:t>
+      </w:r>
+      <w:r>
+        <w:rPr>
+          <w:rFonts w:ascii="Times New Roman" w:hAnsi="Times New Roman" w:cs="Times New Roman"/>
+          <w:sz w:val="24"/>
+          <w:szCs w:val="24"/>
+        </w:rPr>
+        <w:t xml:space="preserve"> and </w:t>
+      </w:r>
+      <w:proofErr w:type="spellStart"/>
+      <w:r>
+        <w:rPr>
+          <w:rFonts w:ascii="Times New Roman" w:hAnsi="Times New Roman" w:cs="Times New Roman"/>
+          <w:b/>
+          <w:bCs/>
+          <w:sz w:val="24"/>
+          <w:szCs w:val="24"/>
+        </w:rPr>
+        <w:t>getLength</w:t>
+      </w:r>
+      <w:proofErr w:type="spellEnd"/>
+      <w:r>
+        <w:rPr>
+          <w:rFonts w:ascii="Times New Roman" w:hAnsi="Times New Roman" w:cs="Times New Roman"/>
+          <w:b/>
+          <w:bCs/>
+          <w:sz w:val="24"/>
+          <w:szCs w:val="24"/>
+        </w:rPr>
+        <w:t>()</w:t>
+      </w:r>
+      <w:r>
+        <w:rPr>
+          <w:rFonts w:ascii="Times New Roman" w:hAnsi="Times New Roman" w:cs="Times New Roman"/>
+          <w:sz w:val="24"/>
+          <w:szCs w:val="24"/>
+        </w:rPr>
+        <w:t xml:space="preserve"> to retrieve the values. Think of your getters and setters as middlemen. You should avoid accessing your data members directly due to maintenance issues. Pretend that you decided to change the name of your width and length variable to "</w:t>
+      </w:r>
+      <w:proofErr w:type="spellStart"/>
+      <w:r>
+        <w:rPr>
+          <w:rFonts w:ascii="Times New Roman" w:hAnsi="Times New Roman" w:cs="Times New Roman"/>
+          <w:sz w:val="24"/>
+          <w:szCs w:val="24"/>
+        </w:rPr>
+        <w:t>wid</w:t>
+      </w:r>
+      <w:proofErr w:type="spellEnd"/>
+      <w:r>
+        <w:rPr>
+          <w:rFonts w:ascii="Times New Roman" w:hAnsi="Times New Roman" w:cs="Times New Roman"/>
+          <w:sz w:val="24"/>
+          <w:szCs w:val="24"/>
+        </w:rPr>
+        <w:t>" and “</w:t>
+      </w:r>
+      <w:proofErr w:type="spellStart"/>
+      <w:r>
+        <w:rPr>
+          <w:rFonts w:ascii="Times New Roman" w:hAnsi="Times New Roman" w:cs="Times New Roman"/>
+          <w:sz w:val="24"/>
+          <w:szCs w:val="24"/>
+        </w:rPr>
+        <w:t>lng</w:t>
+      </w:r>
+      <w:proofErr w:type="spellEnd"/>
+      <w:r>
+        <w:rPr>
+          <w:rFonts w:ascii="Times New Roman" w:hAnsi="Times New Roman" w:cs="Times New Roman"/>
+          <w:sz w:val="24"/>
+          <w:szCs w:val="24"/>
+        </w:rPr>
+        <w:t xml:space="preserve">”. You really should only have to make that change in four functions: </w:t>
+      </w:r>
+      <w:proofErr w:type="spellStart"/>
+      <w:proofErr w:type="gramStart"/>
+      <w:r>
+        <w:rPr>
+          <w:rFonts w:ascii="Times New Roman" w:hAnsi="Times New Roman" w:cs="Times New Roman"/>
+          <w:sz w:val="24"/>
+          <w:szCs w:val="24"/>
+        </w:rPr>
+        <w:t>getWidth</w:t>
+      </w:r>
+      <w:proofErr w:type="spellEnd"/>
+      <w:r>
+        <w:rPr>
+          <w:rFonts w:ascii="Times New Roman" w:hAnsi="Times New Roman" w:cs="Times New Roman"/>
+          <w:sz w:val="24"/>
+          <w:szCs w:val="24"/>
+        </w:rPr>
+        <w:t>(</w:t>
+      </w:r>
+      <w:proofErr w:type="gramEnd"/>
+      <w:r>
+        <w:rPr>
+          <w:rFonts w:ascii="Times New Roman" w:hAnsi="Times New Roman" w:cs="Times New Roman"/>
           <w:sz w:val="24"/>
           <w:szCs w:val="24"/>
         </w:rPr>
@@ -1728,7 +2291,7 @@
           <w:sz w:val="24"/>
           <w:szCs w:val="24"/>
         </w:rPr>
-        <w:t>calcArea</w:t>
+        <w:t>setWidth</w:t>
       </w:r>
       <w:proofErr w:type="spellEnd"/>
       <w:r>
@@ -1746,7 +2309,7 @@
           <w:sz w:val="24"/>
           <w:szCs w:val="24"/>
         </w:rPr>
-        <w:t>calcDiagonal</w:t>
+        <w:t>getLength</w:t>
       </w:r>
       <w:proofErr w:type="spellEnd"/>
       <w:r>
@@ -1764,7 +2327,7 @@
           <w:sz w:val="24"/>
           <w:szCs w:val="24"/>
         </w:rPr>
-        <w:t>showData</w:t>
+        <w:t>setLength</w:t>
       </w:r>
       <w:proofErr w:type="spellEnd"/>
       <w:r>
@@ -1773,112 +2336,39 @@
           <w:sz w:val="24"/>
           <w:szCs w:val="24"/>
         </w:rPr>
-        <w:t xml:space="preserve">() should </w:t>
-      </w:r>
-      <w:r>
-        <w:rPr>
-          <w:rFonts w:ascii="Times New Roman" w:hAnsi="Times New Roman" w:cs="Times New Roman"/>
-          <w:b/>
-          <w:sz w:val="24"/>
-          <w:szCs w:val="24"/>
-          <w:u w:val="single"/>
-        </w:rPr>
-        <w:t>not</w:t>
-      </w:r>
-      <w:r>
-        <w:rPr>
-          <w:rFonts w:ascii="Times New Roman" w:hAnsi="Times New Roman" w:cs="Times New Roman"/>
-          <w:sz w:val="24"/>
-          <w:szCs w:val="24"/>
-        </w:rPr>
-        <w:t xml:space="preserve"> have the width and length passed in as arguments because </w:t>
-      </w:r>
-      <w:r>
-        <w:rPr>
-          <w:rFonts w:ascii="Times New Roman" w:hAnsi="Times New Roman" w:cs="Times New Roman"/>
-          <w:i/>
-          <w:sz w:val="24"/>
-          <w:szCs w:val="24"/>
-        </w:rPr>
-        <w:t xml:space="preserve">width </w:t>
-      </w:r>
-      <w:r>
-        <w:rPr>
-          <w:rFonts w:ascii="Times New Roman" w:hAnsi="Times New Roman" w:cs="Times New Roman"/>
-          <w:iCs/>
-          <w:sz w:val="24"/>
-          <w:szCs w:val="24"/>
-        </w:rPr>
-        <w:t>and</w:t>
-      </w:r>
-      <w:r>
-        <w:rPr>
-          <w:rFonts w:ascii="Times New Roman" w:hAnsi="Times New Roman" w:cs="Times New Roman"/>
-          <w:i/>
-          <w:sz w:val="24"/>
-          <w:szCs w:val="24"/>
-        </w:rPr>
-        <w:t xml:space="preserve"> length</w:t>
-      </w:r>
-      <w:r>
-        <w:rPr>
-          <w:rFonts w:ascii="Times New Roman" w:hAnsi="Times New Roman" w:cs="Times New Roman"/>
-          <w:sz w:val="24"/>
-          <w:szCs w:val="24"/>
-        </w:rPr>
-        <w:t xml:space="preserve"> are data members of the class. Class functions have </w:t>
-      </w:r>
-      <w:r>
-        <w:rPr>
-          <w:rFonts w:ascii="Times New Roman" w:hAnsi="Times New Roman" w:cs="Times New Roman"/>
-          <w:b/>
-          <w:sz w:val="24"/>
-          <w:szCs w:val="24"/>
-        </w:rPr>
-        <w:t>direct</w:t>
-      </w:r>
-      <w:r>
-        <w:rPr>
-          <w:rFonts w:ascii="Times New Roman" w:hAnsi="Times New Roman" w:cs="Times New Roman"/>
-          <w:sz w:val="24"/>
-          <w:szCs w:val="24"/>
-        </w:rPr>
-        <w:t xml:space="preserve"> access to all data members in their own class through the getters. When you pass in an argument for the value of the width and length, you're not using the value that has already been stored in the corresponding data member. You're using the value that you've passed into the functions, which circumvents the whole purpose of storing </w:t>
-      </w:r>
-      <w:r>
-        <w:rPr>
-          <w:rFonts w:ascii="Times New Roman" w:hAnsi="Times New Roman" w:cs="Times New Roman"/>
-          <w:i/>
-          <w:sz w:val="24"/>
-          <w:szCs w:val="24"/>
-        </w:rPr>
-        <w:t xml:space="preserve">width </w:t>
-      </w:r>
-      <w:r>
-        <w:rPr>
-          <w:rFonts w:ascii="Times New Roman" w:hAnsi="Times New Roman" w:cs="Times New Roman"/>
-          <w:iCs/>
-          <w:sz w:val="24"/>
-          <w:szCs w:val="24"/>
-        </w:rPr>
-        <w:t>and</w:t>
-      </w:r>
-      <w:r>
-        <w:rPr>
-          <w:rFonts w:ascii="Times New Roman" w:hAnsi="Times New Roman" w:cs="Times New Roman"/>
-          <w:i/>
-          <w:sz w:val="24"/>
-          <w:szCs w:val="24"/>
-        </w:rPr>
-        <w:t xml:space="preserve"> length</w:t>
-      </w:r>
-      <w:r>
-        <w:rPr>
-          <w:rFonts w:ascii="Times New Roman" w:hAnsi="Times New Roman" w:cs="Times New Roman"/>
-          <w:sz w:val="24"/>
-          <w:szCs w:val="24"/>
-        </w:rPr>
-        <w:t xml:space="preserve"> in the class.</w:t>
+        <w:t xml:space="preserve">(). If you refer to the private data members directly throughout your code, </w:t>
+      </w:r>
+      <w:r>
+        <w:rPr>
+          <w:rFonts w:ascii="Times New Roman" w:hAnsi="Times New Roman" w:cs="Times New Roman"/>
+          <w:sz w:val="24"/>
+          <w:szCs w:val="24"/>
+        </w:rPr>
+        <w:t>you will</w:t>
+      </w:r>
+      <w:r>
+        <w:rPr>
+          <w:rFonts w:ascii="Times New Roman" w:hAnsi="Times New Roman" w:cs="Times New Roman"/>
+          <w:sz w:val="24"/>
+          <w:szCs w:val="24"/>
+        </w:rPr>
+        <w:t xml:space="preserve"> have a nightmare trying to make all </w:t>
+      </w:r>
+      <w:r>
+        <w:rPr>
+          <w:rFonts w:ascii="Times New Roman" w:hAnsi="Times New Roman" w:cs="Times New Roman"/>
+          <w:sz w:val="24"/>
+          <w:szCs w:val="24"/>
+        </w:rPr>
+        <w:t>necessary changes when the data member name changes</w:t>
+      </w:r>
+      <w:r>
+        <w:rPr>
+          <w:rFonts w:ascii="Times New Roman" w:hAnsi="Times New Roman" w:cs="Times New Roman"/>
+          <w:sz w:val="24"/>
+          <w:szCs w:val="24"/>
+        </w:rPr>
+        <w:t>. If you always use the getters to retrieve your data, any changes to the variable name will only necessitate changes to your get function rather than your whole codebase.</w:t>
       </w:r>
     </w:p>
     <w:p>
@@ -1900,7 +2390,247 @@
           <w:sz w:val="24"/>
           <w:szCs w:val="24"/>
         </w:rPr>
-        <w:t>Use good prompting (correct spelling and clear instructions), output labeling, and modularization in your program and class.</w:t>
+        <w:t xml:space="preserve">The functions </w:t>
+      </w:r>
+      <w:proofErr w:type="spellStart"/>
+      <w:proofErr w:type="gramStart"/>
+      <w:r>
+        <w:rPr>
+          <w:rFonts w:ascii="Times New Roman" w:hAnsi="Times New Roman" w:cs="Times New Roman"/>
+          <w:b/>
+          <w:bCs/>
+          <w:sz w:val="24"/>
+          <w:szCs w:val="24"/>
+        </w:rPr>
+        <w:t>calcPerimeter</w:t>
+      </w:r>
+      <w:proofErr w:type="spellEnd"/>
+      <w:r>
+        <w:rPr>
+          <w:rFonts w:ascii="Times New Roman" w:hAnsi="Times New Roman" w:cs="Times New Roman"/>
+          <w:b/>
+          <w:bCs/>
+          <w:sz w:val="24"/>
+          <w:szCs w:val="24"/>
+        </w:rPr>
+        <w:t>(</w:t>
+      </w:r>
+      <w:proofErr w:type="gramEnd"/>
+      <w:r>
+        <w:rPr>
+          <w:rFonts w:ascii="Times New Roman" w:hAnsi="Times New Roman" w:cs="Times New Roman"/>
+          <w:b/>
+          <w:bCs/>
+          <w:sz w:val="24"/>
+          <w:szCs w:val="24"/>
+        </w:rPr>
+        <w:t>)</w:t>
+      </w:r>
+      <w:r>
+        <w:rPr>
+          <w:rFonts w:ascii="Times New Roman" w:hAnsi="Times New Roman" w:cs="Times New Roman"/>
+          <w:sz w:val="24"/>
+          <w:szCs w:val="24"/>
+        </w:rPr>
+        <w:t xml:space="preserve">, </w:t>
+      </w:r>
+      <w:proofErr w:type="spellStart"/>
+      <w:r>
+        <w:rPr>
+          <w:rFonts w:ascii="Times New Roman" w:hAnsi="Times New Roman" w:cs="Times New Roman"/>
+          <w:b/>
+          <w:bCs/>
+          <w:sz w:val="24"/>
+          <w:szCs w:val="24"/>
+        </w:rPr>
+        <w:t>calcArea</w:t>
+      </w:r>
+      <w:proofErr w:type="spellEnd"/>
+      <w:r>
+        <w:rPr>
+          <w:rFonts w:ascii="Times New Roman" w:hAnsi="Times New Roman" w:cs="Times New Roman"/>
+          <w:b/>
+          <w:bCs/>
+          <w:sz w:val="24"/>
+          <w:szCs w:val="24"/>
+        </w:rPr>
+        <w:t>()</w:t>
+      </w:r>
+      <w:r>
+        <w:rPr>
+          <w:rFonts w:ascii="Times New Roman" w:hAnsi="Times New Roman" w:cs="Times New Roman"/>
+          <w:sz w:val="24"/>
+          <w:szCs w:val="24"/>
+        </w:rPr>
+        <w:t xml:space="preserve">, </w:t>
+      </w:r>
+      <w:proofErr w:type="spellStart"/>
+      <w:r>
+        <w:rPr>
+          <w:rFonts w:ascii="Times New Roman" w:hAnsi="Times New Roman" w:cs="Times New Roman"/>
+          <w:b/>
+          <w:bCs/>
+          <w:sz w:val="24"/>
+          <w:szCs w:val="24"/>
+        </w:rPr>
+        <w:t>calcDiagonal</w:t>
+      </w:r>
+      <w:proofErr w:type="spellEnd"/>
+      <w:r>
+        <w:rPr>
+          <w:rFonts w:ascii="Times New Roman" w:hAnsi="Times New Roman" w:cs="Times New Roman"/>
+          <w:b/>
+          <w:bCs/>
+          <w:sz w:val="24"/>
+          <w:szCs w:val="24"/>
+        </w:rPr>
+        <w:t>()</w:t>
+      </w:r>
+      <w:r>
+        <w:rPr>
+          <w:rFonts w:ascii="Times New Roman" w:hAnsi="Times New Roman" w:cs="Times New Roman"/>
+          <w:sz w:val="24"/>
+          <w:szCs w:val="24"/>
+        </w:rPr>
+        <w:t xml:space="preserve">, and </w:t>
+      </w:r>
+      <w:proofErr w:type="spellStart"/>
+      <w:r>
+        <w:rPr>
+          <w:rFonts w:ascii="Times New Roman" w:hAnsi="Times New Roman" w:cs="Times New Roman"/>
+          <w:b/>
+          <w:bCs/>
+          <w:sz w:val="24"/>
+          <w:szCs w:val="24"/>
+        </w:rPr>
+        <w:t>showData</w:t>
+      </w:r>
+      <w:proofErr w:type="spellEnd"/>
+      <w:r>
+        <w:rPr>
+          <w:rFonts w:ascii="Times New Roman" w:hAnsi="Times New Roman" w:cs="Times New Roman"/>
+          <w:b/>
+          <w:bCs/>
+          <w:sz w:val="24"/>
+          <w:szCs w:val="24"/>
+        </w:rPr>
+        <w:t>()</w:t>
+      </w:r>
+      <w:r>
+        <w:rPr>
+          <w:rFonts w:ascii="Times New Roman" w:hAnsi="Times New Roman" w:cs="Times New Roman"/>
+          <w:sz w:val="24"/>
+          <w:szCs w:val="24"/>
+        </w:rPr>
+        <w:t xml:space="preserve"> should </w:t>
+      </w:r>
+      <w:r>
+        <w:rPr>
+          <w:rFonts w:ascii="Times New Roman" w:hAnsi="Times New Roman" w:cs="Times New Roman"/>
+          <w:b/>
+          <w:sz w:val="24"/>
+          <w:szCs w:val="24"/>
+          <w:u w:val="single"/>
+        </w:rPr>
+        <w:t>not</w:t>
+      </w:r>
+      <w:r>
+        <w:rPr>
+          <w:rFonts w:ascii="Times New Roman" w:hAnsi="Times New Roman" w:cs="Times New Roman"/>
+          <w:sz w:val="24"/>
+          <w:szCs w:val="24"/>
+        </w:rPr>
+        <w:t xml:space="preserve"> have the width and length passed in as arguments because </w:t>
+      </w:r>
+      <w:r>
+        <w:rPr>
+          <w:rFonts w:ascii="Times New Roman" w:hAnsi="Times New Roman" w:cs="Times New Roman"/>
+          <w:b/>
+          <w:bCs/>
+          <w:iCs/>
+          <w:sz w:val="24"/>
+          <w:szCs w:val="24"/>
+        </w:rPr>
+        <w:t>width</w:t>
+      </w:r>
+      <w:r>
+        <w:rPr>
+          <w:rFonts w:ascii="Times New Roman" w:hAnsi="Times New Roman" w:cs="Times New Roman"/>
+          <w:i/>
+          <w:sz w:val="24"/>
+          <w:szCs w:val="24"/>
+        </w:rPr>
+        <w:t xml:space="preserve"> </w:t>
+      </w:r>
+      <w:r>
+        <w:rPr>
+          <w:rFonts w:ascii="Times New Roman" w:hAnsi="Times New Roman" w:cs="Times New Roman"/>
+          <w:iCs/>
+          <w:sz w:val="24"/>
+          <w:szCs w:val="24"/>
+        </w:rPr>
+        <w:t>and</w:t>
+      </w:r>
+      <w:r>
+        <w:rPr>
+          <w:rFonts w:ascii="Times New Roman" w:hAnsi="Times New Roman" w:cs="Times New Roman"/>
+          <w:i/>
+          <w:sz w:val="24"/>
+          <w:szCs w:val="24"/>
+        </w:rPr>
+        <w:t xml:space="preserve"> </w:t>
+      </w:r>
+      <w:r>
+        <w:rPr>
+          <w:rFonts w:ascii="Times New Roman" w:hAnsi="Times New Roman" w:cs="Times New Roman"/>
+          <w:b/>
+          <w:bCs/>
+          <w:iCs/>
+          <w:sz w:val="24"/>
+          <w:szCs w:val="24"/>
+        </w:rPr>
+        <w:t>length</w:t>
+      </w:r>
+      <w:r>
+        <w:rPr>
+          <w:rFonts w:ascii="Times New Roman" w:hAnsi="Times New Roman" w:cs="Times New Roman"/>
+          <w:sz w:val="24"/>
+          <w:szCs w:val="24"/>
+        </w:rPr>
+        <w:t xml:space="preserve"> are data members of the class. Class functions have </w:t>
+      </w:r>
+      <w:r>
+        <w:rPr>
+          <w:rFonts w:ascii="Times New Roman" w:hAnsi="Times New Roman" w:cs="Times New Roman"/>
+          <w:b/>
+          <w:sz w:val="24"/>
+          <w:szCs w:val="24"/>
+        </w:rPr>
+        <w:t>direct</w:t>
+      </w:r>
+      <w:r>
+        <w:rPr>
+          <w:rFonts w:ascii="Times New Roman" w:hAnsi="Times New Roman" w:cs="Times New Roman"/>
+          <w:sz w:val="24"/>
+          <w:szCs w:val="24"/>
+        </w:rPr>
+        <w:t xml:space="preserve"> access to all data members in their own class through the getters. When you pass in an argument for the value of the width and length, you're not using the value that has already been stored in the corresponding data member. You're using the value that you've passed into the functions, which circumvents the whole purpose of storing</w:t>
+      </w:r>
+      <w:r>
+        <w:rPr>
+          <w:rFonts w:ascii="Times New Roman" w:hAnsi="Times New Roman" w:cs="Times New Roman"/>
+          <w:sz w:val="24"/>
+          <w:szCs w:val="24"/>
+        </w:rPr>
+        <w:t xml:space="preserve"> data</w:t>
+      </w:r>
+      <w:r>
+        <w:rPr>
+          <w:rFonts w:ascii="Times New Roman" w:hAnsi="Times New Roman" w:cs="Times New Roman"/>
+          <w:sz w:val="24"/>
+          <w:szCs w:val="24"/>
+        </w:rPr>
+        <w:t xml:space="preserve"> in the class.</w:t>
       </w:r>
     </w:p>
     <w:p>
@@ -1922,7 +2652,7 @@
           <w:sz w:val="24"/>
           <w:szCs w:val="24"/>
         </w:rPr>
-        <w:t>Be sure to avoid using global variables in your program unless they are constants.</w:t>
+        <w:t>Use good prompting (correct spelling and clear instructions), output labeling, and modularization in your program and class.</w:t>
       </w:r>
     </w:p>
     <w:p>
@@ -1944,11 +2674,91 @@
           <w:sz w:val="24"/>
           <w:szCs w:val="24"/>
         </w:rPr>
-        <w:t>Finally, be sure not to include any unnecessary libraries.</w:t>
+        <w:t>Be sure to avoid using global variables in your program unless they are constants.</w:t>
       </w:r>
     </w:p>
     <w:p>
       <w:pPr>
+        <w:numPr>
+          <w:ilvl w:val="0"/>
+          <w:numId w:val="6"/>
+        </w:numPr>
+        <w:spacing w:after="0" w:line="240" w:lineRule="auto"/>
+        <w:rPr>
+          <w:rFonts w:ascii="Times New Roman" w:hAnsi="Times New Roman" w:cs="Times New Roman"/>
+          <w:sz w:val="24"/>
+          <w:szCs w:val="24"/>
+        </w:rPr>
+      </w:pPr>
+      <w:r>
+        <w:rPr>
+          <w:rFonts w:ascii="Times New Roman" w:hAnsi="Times New Roman" w:cs="Times New Roman"/>
+          <w:sz w:val="24"/>
+          <w:szCs w:val="24"/>
+        </w:rPr>
+        <w:t>Finally, be sure not to include any unnecessary libraries.</w:t>
+      </w:r>
+    </w:p>
+    <w:p>
+      <w:pPr>
+        <w:spacing w:before="240"/>
+        <w:rPr>
+          <w:rFonts w:ascii="Times New Roman" w:hAnsi="Times New Roman" w:cs="Times New Roman"/>
+          <w:sz w:val="24"/>
+          <w:szCs w:val="24"/>
+        </w:rPr>
+      </w:pPr>
+      <w:r>
+        <w:rPr>
+          <w:rFonts w:ascii="Times New Roman" w:hAnsi="Times New Roman" w:cs="Times New Roman"/>
+          <w:b/>
+          <w:sz w:val="24"/>
+          <w:szCs w:val="24"/>
+          <w:u w:val="single"/>
+        </w:rPr>
+        <w:t>Comments and Error Handling</w:t>
+      </w:r>
+      <w:r>
+        <w:rPr>
+          <w:rFonts w:ascii="Times New Roman" w:hAnsi="Times New Roman" w:cs="Times New Roman"/>
+          <w:sz w:val="24"/>
+          <w:szCs w:val="24"/>
+        </w:rPr>
+        <w:t>:</w:t>
+      </w:r>
+    </w:p>
+    <w:p>
+      <w:pPr>
+        <w:numPr>
+          <w:ilvl w:val="0"/>
+          <w:numId w:val="6"/>
+        </w:numPr>
+        <w:spacing w:after="0" w:line="240" w:lineRule="auto"/>
+        <w:rPr>
+          <w:rFonts w:ascii="Times New Roman" w:hAnsi="Times New Roman" w:cs="Times New Roman"/>
+          <w:sz w:val="24"/>
+          <w:szCs w:val="24"/>
+        </w:rPr>
+      </w:pPr>
+      <w:r>
+        <w:rPr>
+          <w:rFonts w:ascii="Times New Roman" w:hAnsi="Times New Roman" w:cs="Times New Roman"/>
+          <w:sz w:val="24"/>
+          <w:szCs w:val="24"/>
+        </w:rPr>
+        <w:t>Remember to incorporate the comments and error handling listed in the Lab 1 instructions</w:t>
+      </w:r>
+      <w:r>
+        <w:rPr>
+          <w:rFonts w:ascii="Times New Roman" w:hAnsi="Times New Roman" w:cs="Times New Roman"/>
+          <w:sz w:val="24"/>
+          <w:szCs w:val="24"/>
+        </w:rPr>
+        <w:t>.</w:t>
+      </w:r>
+    </w:p>
+    <w:p>
+      <w:pPr>
         <w:spacing w:before="160"/>
         <w:rPr>
           <w:rFonts w:ascii="Times New Roman" w:hAnsi="Times New Roman" w:cs="Times New Roman"/>
@@ -1964,6 +2774,7 @@
           <w:szCs w:val="24"/>
           <w:u w:val="single"/>
         </w:rPr>
+        <w:lastRenderedPageBreak/>
         <w:t>Deliverables</w:t>
       </w:r>
       <w:r>
@@ -2000,21 +2811,211 @@
     </w:p>
     <w:p>
       <w:pPr>
+        <w:rPr>
+          <w:rFonts w:ascii="Times New Roman" w:eastAsia="Times New Roman" w:hAnsi="Times New Roman" w:cs="Times New Roman"/>
+        </w:rPr>
+      </w:pPr>
+      <w:r>
+        <w:rPr>
+          <w:rFonts w:ascii="Times New Roman" w:eastAsia="Times New Roman" w:hAnsi="Times New Roman" w:cs="Times New Roman"/>
+        </w:rPr>
+        <w:br w:type="page"/>
+      </w:r>
+    </w:p>
+    <w:p>
+      <w:pPr>
         <w:pStyle w:val="ListParagraph"/>
         <w:ind w:left="0"/>
         <w:rPr>
-          <w:rFonts w:ascii="Times New Roman" w:hAnsi="Times New Roman" w:cs="Times New Roman"/>
-          <w:sz w:val="24"/>
-          <w:szCs w:val="24"/>
-        </w:rPr>
-      </w:pPr>
+          <w:rFonts w:ascii="Times New Roman" w:eastAsia="Times New Roman" w:hAnsi="Times New Roman" w:cs="Times New Roman"/>
+        </w:rPr>
+      </w:pPr>
+      <w:r>
+        <w:rPr>
+          <w:rFonts w:ascii="Times New Roman" w:eastAsia="Times New Roman" w:hAnsi="Times New Roman" w:cs="Times New Roman"/>
+        </w:rPr>
+        <w:lastRenderedPageBreak/>
+        <w:t xml:space="preserve">Below is a checklist you will want to go through before </w:t>
+      </w:r>
+      <w:proofErr w:type="gramStart"/>
+      <w:r>
+        <w:rPr>
+          <w:rFonts w:ascii="Times New Roman" w:eastAsia="Times New Roman" w:hAnsi="Times New Roman" w:cs="Times New Roman"/>
+        </w:rPr>
+        <w:t>submitting</w:t>
+      </w:r>
+      <w:proofErr w:type="gramEnd"/>
+      <w:r>
+        <w:rPr>
+          <w:rFonts w:ascii="Times New Roman" w:eastAsia="Times New Roman" w:hAnsi="Times New Roman" w:cs="Times New Roman"/>
+        </w:rPr>
+        <w:t xml:space="preserve"> the lab.</w:t>
+      </w:r>
+    </w:p>
+    <w:p>
+      <w:pPr>
+        <w:pStyle w:val="ListParagraph"/>
+        <w:ind w:left="0"/>
+        <w:rPr>
+          <w:rFonts w:ascii="Times New Roman" w:eastAsia="Times New Roman" w:hAnsi="Times New Roman" w:cs="Times New Roman"/>
+        </w:rPr>
+      </w:pPr>
+    </w:p>
+    <w:p>
+      <w:pPr>
+        <w:pStyle w:val="ListParagraph"/>
+        <w:ind w:left="0"/>
+        <w:rPr>
+          <w:rFonts w:ascii="Times New Roman" w:hAnsi="Times New Roman" w:cs="Times New Roman"/>
+          <w:sz w:val="24"/>
+          <w:szCs w:val="24"/>
+        </w:rPr>
+        <w:sectPr>
+          <w:headerReference w:type="default" r:id="rId9"/>
+          <w:footerReference w:type="default" r:id="rId10"/>
+          <w:pgSz w:w="12240" w:h="15840"/>
+          <w:pgMar w:top="1440" w:right="1440" w:bottom="1440" w:left="1440" w:header="720" w:footer="720" w:gutter="0"/>
+          <w:cols w:space="720"/>
+          <w:docGrid w:linePitch="360"/>
+        </w:sectPr>
+      </w:pPr>
+    </w:p>
+    <w:p>
+      <w:pPr>
+        <w:pStyle w:val="ListParagraph"/>
+        <w:ind w:left="0"/>
+        <w:rPr>
+          <w:rFonts w:ascii="Times New Roman" w:hAnsi="Times New Roman" w:cs="Times New Roman"/>
+          <w:sz w:val="24"/>
+          <w:szCs w:val="24"/>
+        </w:rPr>
+      </w:pPr>
+      <w:r>
+        <w:rPr>
+          <w:rFonts w:ascii="Times New Roman" w:hAnsi="Times New Roman" w:cs="Times New Roman"/>
+          <w:noProof/>
+          <w:sz w:val="24"/>
+          <w:szCs w:val="24"/>
+        </w:rPr>
+        <w:drawing>
+          <wp:inline distT="0" distB="0" distL="0" distR="0" wp14:anchorId="1D0A6354" wp14:editId="196AC8C2">
+            <wp:extent cx="2641600" cy="3019722"/>
+            <wp:effectExtent l="76200" t="95250" r="82550" b="104775"/>
+            <wp:docPr id="2" name="Picture 2"/>
+            <wp:cNvGraphicFramePr>
+              <a:graphicFrameLocks xmlns:a="http://schemas.openxmlformats.org/drawingml/2006/main" noChangeAspect="1"/>
+            </wp:cNvGraphicFramePr>
+            <a:graphic xmlns:a="http://schemas.openxmlformats.org/drawingml/2006/main">
+              <a:graphicData uri="http://schemas.openxmlformats.org/drawingml/2006/picture">
+                <pic:pic xmlns:pic="http://schemas.openxmlformats.org/drawingml/2006/picture">
+                  <pic:nvPicPr>
+                    <pic:cNvPr id="2" name="Picture 2"/>
+                    <pic:cNvPicPr/>
+                  </pic:nvPicPr>
+                  <pic:blipFill>
+                    <a:blip r:embed="rId11">
+                      <a:extLst>
+                        <a:ext uri="{28A0092B-C50C-407E-A947-70E740481C1C}">
+                          <a14:useLocalDpi xmlns:a14="http://schemas.microsoft.com/office/drawing/2010/main" val="0"/>
+                        </a:ext>
+                      </a:extLst>
+                    </a:blip>
+                    <a:stretch>
+                      <a:fillRect/>
+                    </a:stretch>
+                  </pic:blipFill>
+                  <pic:spPr>
+                    <a:xfrm>
+                      <a:off x="0" y="0"/>
+                      <a:ext cx="2648829" cy="3027986"/>
+                    </a:xfrm>
+                    <a:prstGeom prst="rect">
+                      <a:avLst/>
+                    </a:prstGeom>
+                    <a:effectLst>
+                      <a:outerShdw blurRad="63500" sx="102000" sy="102000" algn="ctr" rotWithShape="0">
+                        <a:prstClr val="black">
+                          <a:alpha val="40000"/>
+                        </a:prstClr>
+                      </a:outerShdw>
+                    </a:effectLst>
+                  </pic:spPr>
+                </pic:pic>
+              </a:graphicData>
+            </a:graphic>
+          </wp:inline>
+        </w:drawing>
+      </w:r>
+      <w:r>
+        <w:rPr>
+          <w:rFonts w:ascii="Times New Roman" w:hAnsi="Times New Roman" w:cs="Times New Roman"/>
+          <w:sz w:val="24"/>
+          <w:szCs w:val="24"/>
+        </w:rPr>
+        <w:br w:type="column"/>
+      </w:r>
+      <w:r>
+        <w:rPr>
+          <w:rFonts w:ascii="Times New Roman" w:hAnsi="Times New Roman" w:cs="Times New Roman"/>
+          <w:noProof/>
+          <w:sz w:val="24"/>
+          <w:szCs w:val="24"/>
+        </w:rPr>
+        <w:drawing>
+          <wp:inline distT="0" distB="0" distL="0" distR="0" wp14:anchorId="61AD99ED" wp14:editId="616AE8E4">
+            <wp:extent cx="2603500" cy="2815714"/>
+            <wp:effectExtent l="95250" t="95250" r="101600" b="99060"/>
+            <wp:docPr id="3" name="Picture 3"/>
+            <wp:cNvGraphicFramePr>
+              <a:graphicFrameLocks xmlns:a="http://schemas.openxmlformats.org/drawingml/2006/main" noChangeAspect="1"/>
+            </wp:cNvGraphicFramePr>
+            <a:graphic xmlns:a="http://schemas.openxmlformats.org/drawingml/2006/main">
+              <a:graphicData uri="http://schemas.openxmlformats.org/drawingml/2006/picture">
+                <pic:pic xmlns:pic="http://schemas.openxmlformats.org/drawingml/2006/picture">
+                  <pic:nvPicPr>
+                    <pic:cNvPr id="3" name="Picture 3"/>
+                    <pic:cNvPicPr/>
+                  </pic:nvPicPr>
+                  <pic:blipFill>
+                    <a:blip r:embed="rId12">
+                      <a:extLst>
+                        <a:ext uri="{28A0092B-C50C-407E-A947-70E740481C1C}">
+                          <a14:useLocalDpi xmlns:a14="http://schemas.microsoft.com/office/drawing/2010/main" val="0"/>
+                        </a:ext>
+                      </a:extLst>
+                    </a:blip>
+                    <a:stretch>
+                      <a:fillRect/>
+                    </a:stretch>
+                  </pic:blipFill>
+                  <pic:spPr>
+                    <a:xfrm>
+                      <a:off x="0" y="0"/>
+                      <a:ext cx="2606026" cy="2818446"/>
+                    </a:xfrm>
+                    <a:prstGeom prst="rect">
+                      <a:avLst/>
+                    </a:prstGeom>
+                    <a:effectLst>
+                      <a:outerShdw blurRad="63500" sx="102000" sy="102000" algn="ctr" rotWithShape="0">
+                        <a:prstClr val="black">
+                          <a:alpha val="40000"/>
+                        </a:prstClr>
+                      </a:outerShdw>
+                    </a:effectLst>
+                  </pic:spPr>
+                </pic:pic>
+              </a:graphicData>
+            </a:graphic>
+          </wp:inline>
+        </w:drawing>
+      </w:r>
     </w:p>
     <w:sectPr>
-      <w:headerReference w:type="default" r:id="rId8"/>
-      <w:footerReference w:type="default" r:id="rId9"/>
+      <w:type w:val="continuous"/>
       <w:pgSz w:w="12240" w:h="15840"/>
       <w:pgMar w:top="1440" w:right="1440" w:bottom="1440" w:left="1440" w:header="720" w:footer="720" w:gutter="0"/>
-      <w:cols w:space="720"/>
+      <w:cols w:num="2" w:sep="1" w:space="720"/>
       <w:docGrid w:linePitch="360"/>
     </w:sectPr>
   </w:body>
@@ -2237,6 +3238,14 @@
       </w:rPr>
       <w:t>CSIS 112</w:t>
     </w:r>
+    <w:r>
+      <w:rPr>
+        <w:rFonts w:ascii="Times New Roman" w:hAnsi="Times New Roman" w:cs="Times New Roman"/>
+        <w:sz w:val="20"/>
+        <w:szCs w:val="20"/>
+      </w:rPr>
+      <w:t xml:space="preserve"> – Lab 2</w:t>
+    </w:r>
   </w:p>
 </w:hdr>
 </file>
@@ -2244,6 +3253,119 @@
 <file path=word/numbering.xml><?xml version="1.0" encoding="utf-8"?>
 <w:numbering xmlns:wpc="http://schemas.microsoft.com/office/word/2010/wordprocessingCanvas" xmlns:cx="http://schemas.microsoft.com/office/drawing/2014/chartex" xmlns:cx1="http://schemas.microsoft.com/office/drawing/2015/9/8/chartex" xmlns:cx2="http://schemas.microsoft.com/office/drawing/2015/10/21/chartex" xmlns:cx3="http://schemas.microsoft.com/office/drawing/2016/5/9/chartex" xmlns:cx4="http://schemas.microsoft.com/office/drawing/2016/5/10/chartex" xmlns:cx5="http://schemas.microsoft.com/office/drawing/2016/5/11/chartex" xmlns:cx6="http://schemas.microsoft.com/office/drawing/2016/5/12/chartex" xmlns:cx7="http://schemas.microsoft.com/office/drawing/2016/5/13/chartex" xmlns:cx8="http://schemas.microsoft.com/office/drawing/2016/5/14/chartex" xmlns:mc="http://schemas.openxmlformats.org/markup-compatibility/2006" xmlns:aink="http://schemas.microsoft.com/office/drawing/2016/ink" xmlns:am3d="http://schemas.microsoft.com/office/drawing/2017/model3d" xmlns:o="urn:schemas-microsoft-com:office:office" xmlns:oel="http://schemas.microsoft.com/office/2019/extlst" xmlns:r="http://schemas.openxmlformats.org/officeDocument/2006/relationships" xmlns:m="http://schemas.openxmlformats.org/officeDocument/2006/math" xmlns:v="urn:schemas-microsoft-com:vml" xmlns:wp14="http://schemas.microsoft.com/office/word/2010/wordprocessingDrawing" xmlns:wp="http://schemas.openxmlformats.org/drawingml/2006/wordprocessingDrawing" xmlns:w10="urn:schemas-microsoft-com:office:word" xmlns:w="http://schemas.openxmlformats.org/wordprocessingml/2006/main" xmlns:w14="http://schemas.microsoft.com/office/word/2010/wordml" xmlns:w15="http://schemas.microsoft.com/office/word/2012/wordml" xmlns:w16cex="http://schemas.microsoft.com/office/word/2018/wordml/cex" xmlns:w16cid="http://schemas.microsoft.com/office/word/2016/wordml/cid" xmlns:w16="http://schemas.microsoft.com/office/word/2018/wordml" xmlns:w16sdtdh="http://schemas.microsoft.com/office/word/2020/wordml/sdtdatahash" xmlns:w16se="http://schemas.microsoft.com/office/word/2015/wordml/symex" xmlns:wpg="http://schemas.microsoft.com/office/word/2010/wordprocessingGroup" xmlns:wpi="http://schemas.microsoft.com/office/word/2010/wordprocessingInk" xmlns:wne="http://schemas.microsoft.com/office/word/2006/wordml" xmlns:wps="http://schemas.microsoft.com/office/word/2010/wordprocessingShape" mc:Ignorable="w14 w15 w16se w16cid w16 w16cex w16sdtdh wp14">
   <w:abstractNum w:abstractNumId="0" w15:restartNumberingAfterBreak="0">
+    <w:nsid w:val="007A0622"/>
+    <w:multiLevelType w:val="hybridMultilevel"/>
+    <w:tmpl w:val="F03A90AA"/>
+    <w:lvl w:ilvl="0" w:tplc="04090001">
+      <w:start w:val="1"/>
+      <w:numFmt w:val="bullet"/>
+      <w:lvlText w:val=""/>
+      <w:lvlJc w:val="left"/>
+      <w:pPr>
+        <w:ind w:left="720" w:hanging="360"/>
+      </w:pPr>
+      <w:rPr>
+        <w:rFonts w:ascii="Symbol" w:hAnsi="Symbol" w:hint="default"/>
+      </w:rPr>
+    </w:lvl>
+    <w:lvl w:ilvl="1" w:tplc="04090003" w:tentative="1">
+      <w:start w:val="1"/>
+      <w:numFmt w:val="bullet"/>
+      <w:lvlText w:val="o"/>
+      <w:lvlJc w:val="left"/>
+      <w:pPr>
+        <w:ind w:left="1440" w:hanging="360"/>
+      </w:pPr>
+      <w:rPr>
+        <w:rFonts w:ascii="Courier New" w:hAnsi="Courier New" w:cs="Courier New" w:hint="default"/>
+      </w:rPr>
+    </w:lvl>
+    <w:lvl w:ilvl="2" w:tplc="04090005" w:tentative="1">
+      <w:start w:val="1"/>
+      <w:numFmt w:val="bullet"/>
+      <w:lvlText w:val=""/>
+      <w:lvlJc w:val="left"/>
+      <w:pPr>
+        <w:ind w:left="2160" w:hanging="360"/>
+      </w:pPr>
+      <w:rPr>
+        <w:rFonts w:ascii="Wingdings" w:hAnsi="Wingdings" w:hint="default"/>
+      </w:rPr>
+    </w:lvl>
+    <w:lvl w:ilvl="3" w:tplc="04090001" w:tentative="1">
+      <w:start w:val="1"/>
+      <w:numFmt w:val="bullet"/>
+      <w:lvlText w:val=""/>
+      <w:lvlJc w:val="left"/>
+      <w:pPr>
+        <w:ind w:left="2880" w:hanging="360"/>
+      </w:pPr>
+      <w:rPr>
+        <w:rFonts w:ascii="Symbol" w:hAnsi="Symbol" w:hint="default"/>
+      </w:rPr>
+    </w:lvl>
+    <w:lvl w:ilvl="4" w:tplc="04090003" w:tentative="1">
+      <w:start w:val="1"/>
+      <w:numFmt w:val="bullet"/>
+      <w:lvlText w:val="o"/>
+      <w:lvlJc w:val="left"/>
+      <w:pPr>
+        <w:ind w:left="3600" w:hanging="360"/>
+      </w:pPr>
+      <w:rPr>
+        <w:rFonts w:ascii="Courier New" w:hAnsi="Courier New" w:cs="Courier New" w:hint="default"/>
+      </w:rPr>
+    </w:lvl>
+    <w:lvl w:ilvl="5" w:tplc="04090005" w:tentative="1">
+      <w:start w:val="1"/>
+      <w:numFmt w:val="bullet"/>
+      <w:lvlText w:val=""/>
+      <w:lvlJc w:val="left"/>
+      <w:pPr>
+        <w:ind w:left="4320" w:hanging="360"/>
+      </w:pPr>
+      <w:rPr>
+        <w:rFonts w:ascii="Wingdings" w:hAnsi="Wingdings" w:hint="default"/>
+      </w:rPr>
+    </w:lvl>
+    <w:lvl w:ilvl="6" w:tplc="04090001" w:tentative="1">
+      <w:start w:val="1"/>
+      <w:numFmt w:val="bullet"/>
+      <w:lvlText w:val=""/>
+      <w:lvlJc w:val="left"/>
+      <w:pPr>
+        <w:ind w:left="5040" w:hanging="360"/>
+      </w:pPr>
+      <w:rPr>
+        <w:rFonts w:ascii="Symbol" w:hAnsi="Symbol" w:hint="default"/>
+      </w:rPr>
+    </w:lvl>
+    <w:lvl w:ilvl="7" w:tplc="04090003" w:tentative="1">
+      <w:start w:val="1"/>
+      <w:numFmt w:val="bullet"/>
+      <w:lvlText w:val="o"/>
+      <w:lvlJc w:val="left"/>
+      <w:pPr>
+        <w:ind w:left="5760" w:hanging="360"/>
+      </w:pPr>
+      <w:rPr>
+        <w:rFonts w:ascii="Courier New" w:hAnsi="Courier New" w:cs="Courier New" w:hint="default"/>
+      </w:rPr>
+    </w:lvl>
+    <w:lvl w:ilvl="8" w:tplc="04090005" w:tentative="1">
+      <w:start w:val="1"/>
+      <w:numFmt w:val="bullet"/>
+      <w:lvlText w:val=""/>
+      <w:lvlJc w:val="left"/>
+      <w:pPr>
+        <w:ind w:left="6480" w:hanging="360"/>
+      </w:pPr>
+      <w:rPr>
+        <w:rFonts w:ascii="Wingdings" w:hAnsi="Wingdings" w:hint="default"/>
+      </w:rPr>
+    </w:lvl>
+  </w:abstractNum>
+  <w:abstractNum w:abstractNumId="1" w15:restartNumberingAfterBreak="0">
     <w:nsid w:val="007F28F5"/>
     <w:multiLevelType w:val="hybridMultilevel"/>
     <w:tmpl w:val="DFEA938C"/>
@@ -2356,7 +3478,7 @@
       </w:rPr>
     </w:lvl>
   </w:abstractNum>
-  <w:abstractNum w:abstractNumId="1" w15:restartNumberingAfterBreak="0">
+  <w:abstractNum w:abstractNumId="2" w15:restartNumberingAfterBreak="0">
     <w:nsid w:val="1D1C7854"/>
     <w:multiLevelType w:val="hybridMultilevel"/>
     <w:tmpl w:val="0C4C008E"/>
@@ -2442,7 +3564,7 @@
       </w:pPr>
     </w:lvl>
   </w:abstractNum>
-  <w:abstractNum w:abstractNumId="2" w15:restartNumberingAfterBreak="0">
+  <w:abstractNum w:abstractNumId="3" w15:restartNumberingAfterBreak="0">
     <w:nsid w:val="1E3D437F"/>
     <w:multiLevelType w:val="multilevel"/>
     <w:tmpl w:val="55D08808"/>
@@ -2591,7 +3713,7 @@
       </w:rPr>
     </w:lvl>
   </w:abstractNum>
-  <w:abstractNum w:abstractNumId="3" w15:restartNumberingAfterBreak="0">
+  <w:abstractNum w:abstractNumId="4" w15:restartNumberingAfterBreak="0">
     <w:nsid w:val="35D60FAE"/>
     <w:multiLevelType w:val="hybridMultilevel"/>
     <w:tmpl w:val="C9AE8DC2"/>
@@ -2704,7 +3826,119 @@
       </w:rPr>
     </w:lvl>
   </w:abstractNum>
-  <w:abstractNum w:abstractNumId="4" w15:restartNumberingAfterBreak="0">
+  <w:abstractNum w:abstractNumId="5" w15:restartNumberingAfterBreak="0">
+    <w:nsid w:val="43C93786"/>
+    <w:multiLevelType w:val="hybridMultilevel"/>
+    <w:tmpl w:val="073CD06C"/>
+    <w:lvl w:ilvl="0" w:tplc="70B8DD00">
+      <w:numFmt w:val="bullet"/>
+      <w:lvlText w:val=""/>
+      <w:lvlJc w:val="left"/>
+      <w:pPr>
+        <w:ind w:left="720" w:hanging="360"/>
+      </w:pPr>
+      <w:rPr>
+        <w:rFonts w:ascii="Symbol" w:eastAsiaTheme="minorHAnsi" w:hAnsi="Symbol" w:cstheme="minorHAnsi" w:hint="default"/>
+      </w:rPr>
+    </w:lvl>
+    <w:lvl w:ilvl="1" w:tplc="04090003" w:tentative="1">
+      <w:start w:val="1"/>
+      <w:numFmt w:val="bullet"/>
+      <w:lvlText w:val="o"/>
+      <w:lvlJc w:val="left"/>
+      <w:pPr>
+        <w:ind w:left="1440" w:hanging="360"/>
+      </w:pPr>
+      <w:rPr>
+        <w:rFonts w:ascii="Courier New" w:hAnsi="Courier New" w:cs="Courier New" w:hint="default"/>
+      </w:rPr>
+    </w:lvl>
+    <w:lvl w:ilvl="2" w:tplc="04090005" w:tentative="1">
+      <w:start w:val="1"/>
+      <w:numFmt w:val="bullet"/>
+      <w:lvlText w:val=""/>
+      <w:lvlJc w:val="left"/>
+      <w:pPr>
+        <w:ind w:left="2160" w:hanging="360"/>
+      </w:pPr>
+      <w:rPr>
+        <w:rFonts w:ascii="Wingdings" w:hAnsi="Wingdings" w:hint="default"/>
+      </w:rPr>
+    </w:lvl>
+    <w:lvl w:ilvl="3" w:tplc="04090001" w:tentative="1">
+      <w:start w:val="1"/>
+      <w:numFmt w:val="bullet"/>
+      <w:lvlText w:val=""/>
+      <w:lvlJc w:val="left"/>
+      <w:pPr>
+        <w:ind w:left="2880" w:hanging="360"/>
+      </w:pPr>
+      <w:rPr>
+        <w:rFonts w:ascii="Symbol" w:hAnsi="Symbol" w:hint="default"/>
+      </w:rPr>
+    </w:lvl>
+    <w:lvl w:ilvl="4" w:tplc="04090003" w:tentative="1">
+      <w:start w:val="1"/>
+      <w:numFmt w:val="bullet"/>
+      <w:lvlText w:val="o"/>
+      <w:lvlJc w:val="left"/>
+      <w:pPr>
+        <w:ind w:left="3600" w:hanging="360"/>
+      </w:pPr>
+      <w:rPr>
+        <w:rFonts w:ascii="Courier New" w:hAnsi="Courier New" w:cs="Courier New" w:hint="default"/>
+      </w:rPr>
+    </w:lvl>
+    <w:lvl w:ilvl="5" w:tplc="04090005" w:tentative="1">
+      <w:start w:val="1"/>
+      <w:numFmt w:val="bullet"/>
+      <w:lvlText w:val=""/>
+      <w:lvlJc w:val="left"/>
+      <w:pPr>
+        <w:ind w:left="4320" w:hanging="360"/>
+      </w:pPr>
+      <w:rPr>
+        <w:rFonts w:ascii="Wingdings" w:hAnsi="Wingdings" w:hint="default"/>
+      </w:rPr>
+    </w:lvl>
+    <w:lvl w:ilvl="6" w:tplc="04090001" w:tentative="1">
+      <w:start w:val="1"/>
+      <w:numFmt w:val="bullet"/>
+      <w:lvlText w:val=""/>
+      <w:lvlJc w:val="left"/>
+      <w:pPr>
+        <w:ind w:left="5040" w:hanging="360"/>
+      </w:pPr>
+      <w:rPr>
+        <w:rFonts w:ascii="Symbol" w:hAnsi="Symbol" w:hint="default"/>
+      </w:rPr>
+    </w:lvl>
+    <w:lvl w:ilvl="7" w:tplc="04090003" w:tentative="1">
+      <w:start w:val="1"/>
+      <w:numFmt w:val="bullet"/>
+      <w:lvlText w:val="o"/>
+      <w:lvlJc w:val="left"/>
+      <w:pPr>
+        <w:ind w:left="5760" w:hanging="360"/>
+      </w:pPr>
+      <w:rPr>
+        <w:rFonts w:ascii="Courier New" w:hAnsi="Courier New" w:cs="Courier New" w:hint="default"/>
+      </w:rPr>
+    </w:lvl>
+    <w:lvl w:ilvl="8" w:tplc="04090005" w:tentative="1">
+      <w:start w:val="1"/>
+      <w:numFmt w:val="bullet"/>
+      <w:lvlText w:val=""/>
+      <w:lvlJc w:val="left"/>
+      <w:pPr>
+        <w:ind w:left="6480" w:hanging="360"/>
+      </w:pPr>
+      <w:rPr>
+        <w:rFonts w:ascii="Wingdings" w:hAnsi="Wingdings" w:hint="default"/>
+      </w:rPr>
+    </w:lvl>
+  </w:abstractNum>
+  <w:abstractNum w:abstractNumId="6" w15:restartNumberingAfterBreak="0">
     <w:nsid w:val="4C4F443A"/>
     <w:multiLevelType w:val="hybridMultilevel"/>
     <w:tmpl w:val="2FF0918A"/>
@@ -2817,7 +4051,7 @@
       </w:rPr>
     </w:lvl>
   </w:abstractNum>
-  <w:abstractNum w:abstractNumId="5" w15:restartNumberingAfterBreak="0">
+  <w:abstractNum w:abstractNumId="7" w15:restartNumberingAfterBreak="0">
     <w:nsid w:val="68B656A4"/>
     <w:multiLevelType w:val="hybridMultilevel"/>
     <w:tmpl w:val="15B04F5A"/>
@@ -2930,7 +4164,7 @@
       </w:rPr>
     </w:lvl>
   </w:abstractNum>
-  <w:abstractNum w:abstractNumId="6" w15:restartNumberingAfterBreak="0">
+  <w:abstractNum w:abstractNumId="8" w15:restartNumberingAfterBreak="0">
     <w:nsid w:val="68D6252C"/>
     <w:multiLevelType w:val="hybridMultilevel"/>
     <w:tmpl w:val="8EBE9748"/>
@@ -3043,7 +4277,7 @@
       </w:rPr>
     </w:lvl>
   </w:abstractNum>
-  <w:abstractNum w:abstractNumId="7" w15:restartNumberingAfterBreak="0">
+  <w:abstractNum w:abstractNumId="9" w15:restartNumberingAfterBreak="0">
     <w:nsid w:val="6B002DEC"/>
     <w:multiLevelType w:val="multilevel"/>
     <w:tmpl w:val="062AF4A8"/>
@@ -3192,7 +4426,7 @@
       </w:rPr>
     </w:lvl>
   </w:abstractNum>
-  <w:abstractNum w:abstractNumId="8" w15:restartNumberingAfterBreak="0">
+  <w:abstractNum w:abstractNumId="10" w15:restartNumberingAfterBreak="0">
     <w:nsid w:val="6FE91AC1"/>
     <w:multiLevelType w:val="multilevel"/>
     <w:tmpl w:val="26061BA4"/>
@@ -3341,17 +4575,17 @@
       </w:rPr>
     </w:lvl>
   </w:abstractNum>
-  <w:num w:numId="1" w16cid:durableId="156042282">
-    <w:abstractNumId w:val="8"/>
+  <w:num w:numId="1" w16cid:durableId="144399157">
+    <w:abstractNumId w:val="10"/>
   </w:num>
-  <w:num w:numId="2" w16cid:durableId="1970092133">
+  <w:num w:numId="2" w16cid:durableId="1550416074">
+    <w:abstractNumId w:val="3"/>
+  </w:num>
+  <w:num w:numId="3" w16cid:durableId="545141936">
+    <w:abstractNumId w:val="9"/>
+  </w:num>
+  <w:num w:numId="4" w16cid:durableId="573855679">
     <w:abstractNumId w:val="2"/>
-  </w:num>
-  <w:num w:numId="3" w16cid:durableId="1088888175">
-    <w:abstractNumId w:val="7"/>
-  </w:num>
-  <w:num w:numId="4" w16cid:durableId="1356299350">
-    <w:abstractNumId w:val="1"/>
     <w:lvlOverride w:ilvl="0">
       <w:startOverride w:val="1"/>
     </w:lvlOverride>
@@ -3380,20 +4614,29 @@
       <w:startOverride w:val="1"/>
     </w:lvlOverride>
   </w:num>
-  <w:num w:numId="5" w16cid:durableId="799080767">
+  <w:num w:numId="5" w16cid:durableId="474756967">
+    <w:abstractNumId w:val="8"/>
+  </w:num>
+  <w:num w:numId="6" w16cid:durableId="1193111220">
+    <w:abstractNumId w:val="4"/>
+  </w:num>
+  <w:num w:numId="7" w16cid:durableId="385375535">
     <w:abstractNumId w:val="6"/>
   </w:num>
-  <w:num w:numId="6" w16cid:durableId="1303387946">
-    <w:abstractNumId w:val="3"/>
+  <w:num w:numId="8" w16cid:durableId="426269920">
+    <w:abstractNumId w:val="7"/>
   </w:num>
-  <w:num w:numId="7" w16cid:durableId="986710886">
-    <w:abstractNumId w:val="4"/>
+  <w:num w:numId="9" w16cid:durableId="990787481">
+    <w:abstractNumId w:val="1"/>
   </w:num>
-  <w:num w:numId="8" w16cid:durableId="1522473916">
+  <w:num w:numId="10" w16cid:durableId="367491981">
+    <w:abstractNumId w:val="2"/>
+  </w:num>
+  <w:num w:numId="11" w16cid:durableId="615406891">
+    <w:abstractNumId w:val="0"/>
+  </w:num>
+  <w:num w:numId="12" w16cid:durableId="528223290">
     <w:abstractNumId w:val="5"/>
-  </w:num>
-  <w:num w:numId="9" w16cid:durableId="1416975083">
-    <w:abstractNumId w:val="0"/>
   </w:num>
 </w:numbering>
 </file>
@@ -3796,7 +5039,7 @@
   <w:style w:type="paragraph" w:default="1" w:styleId="Normal">
     <w:name w:val="Normal"/>
     <w:qFormat/>
-    <w:rsid w:val="009D02B2"/>
+    <w:rsid w:val="00312041"/>
   </w:style>
   <w:style w:type="character" w:default="1" w:styleId="DefaultParagraphFont">
     <w:name w:val="Default Paragraph Font"/>

</xml_diff>